<commit_message>
Almost ready Forms Exercise
</commit_message>
<xml_diff>
--- a/Angular Fundamentals/06. Forms - Exercise/05. Angular-Fundamentals-Directives-And-Forms - Copy.docx
+++ b/Angular Fundamentals/06. Forms - Exercise/05. Angular-Fundamentals-Directives-And-Forms - Copy.docx
@@ -129,6 +129,13 @@
       </w:r>
     </w:p>
     <w:p>
+      <w:r>
+        <w:rPr>
+          <w:noProof/>
+          <w:lang w:eastAsia="bg-BG"/>
+        </w:rPr>
+        <w:t xml:space="preserve"> </w:t>
+      </w:r>
       <w:r>
         <w:rPr>
           <w:noProof/>
@@ -205,7 +212,15 @@
         <w:pStyle w:val="Heading3"/>
       </w:pPr>
       <w:r>
-        <w:t>Problem 2.2 Create the template</w:t>
+        <w:t xml:space="preserve">Problem 2.2 </w:t>
+      </w:r>
+      <w:proofErr w:type="gramStart"/>
+      <w:r>
+        <w:t>Create</w:t>
+      </w:r>
+      <w:proofErr w:type="gramEnd"/>
+      <w:r>
+        <w:t xml:space="preserve"> the template</w:t>
       </w:r>
     </w:p>
     <w:p>
@@ -379,8 +394,6 @@
           <w:highlight w:val="yellow"/>
         </w:rPr>
       </w:pPr>
-      <w:bookmarkStart w:id="0" w:name="_GoBack"/>
-      <w:bookmarkEnd w:id="0"/>
       <w:r>
         <w:rPr>
           <w:highlight w:val="yellow"/>
@@ -460,15 +473,22 @@
         </w:numPr>
       </w:pPr>
       <w:r>
+        <w:rPr>
+          <w:highlight w:val="yellow"/>
+        </w:rPr>
         <w:t xml:space="preserve">Both passwords must </w:t>
       </w:r>
       <w:r>
         <w:rPr>
           <w:b/>
+          <w:highlight w:val="yellow"/>
         </w:rPr>
         <w:t>match</w:t>
       </w:r>
       <w:r>
+        <w:rPr>
+          <w:highlight w:val="yellow"/>
+        </w:rPr>
         <w:t>.</w:t>
       </w:r>
     </w:p>
@@ -479,26 +499,40 @@
           <w:ilvl w:val="0"/>
           <w:numId w:val="19"/>
         </w:numPr>
-      </w:pPr>
-      <w:r>
+        <w:rPr>
+          <w:highlight w:val="yellow"/>
+        </w:rPr>
+      </w:pPr>
+      <w:r>
+        <w:rPr>
+          <w:highlight w:val="yellow"/>
+        </w:rPr>
         <w:t xml:space="preserve">Names must contain </w:t>
       </w:r>
       <w:r>
         <w:rPr>
           <w:b/>
+          <w:highlight w:val="yellow"/>
         </w:rPr>
         <w:t xml:space="preserve">only letters </w:t>
       </w:r>
       <w:r>
+        <w:rPr>
+          <w:highlight w:val="yellow"/>
+        </w:rPr>
         <w:t xml:space="preserve">and start with a </w:t>
       </w:r>
       <w:r>
         <w:rPr>
           <w:b/>
+          <w:highlight w:val="yellow"/>
         </w:rPr>
         <w:t>capital letter</w:t>
       </w:r>
       <w:r>
+        <w:rPr>
+          <w:highlight w:val="yellow"/>
+        </w:rPr>
         <w:t>.</w:t>
       </w:r>
     </w:p>
@@ -509,17 +543,27 @@
           <w:ilvl w:val="0"/>
           <w:numId w:val="19"/>
         </w:numPr>
-      </w:pPr>
-      <w:r>
+        <w:rPr>
+          <w:highlight w:val="yellow"/>
+        </w:rPr>
+      </w:pPr>
+      <w:r>
+        <w:rPr>
+          <w:highlight w:val="yellow"/>
+        </w:rPr>
         <w:t xml:space="preserve">There are various </w:t>
       </w:r>
       <w:r>
         <w:rPr>
           <w:b/>
+          <w:highlight w:val="yellow"/>
         </w:rPr>
         <w:t>email address patterns</w:t>
       </w:r>
       <w:r>
+        <w:rPr>
+          <w:highlight w:val="yellow"/>
+        </w:rPr>
         <w:t xml:space="preserve"> in the internet. Find one and use it.</w:t>
       </w:r>
     </w:p>
@@ -551,18 +595,28 @@
           <w:ilvl w:val="0"/>
           <w:numId w:val="19"/>
         </w:numPr>
-      </w:pPr>
-      <w:r>
+        <w:rPr>
+          <w:highlight w:val="yellow"/>
+        </w:rPr>
+      </w:pPr>
+      <w:r>
+        <w:rPr>
+          <w:highlight w:val="yellow"/>
+        </w:rPr>
         <w:lastRenderedPageBreak/>
         <w:t xml:space="preserve">Disable the </w:t>
       </w:r>
       <w:r>
         <w:rPr>
           <w:b/>
+          <w:highlight w:val="yellow"/>
         </w:rPr>
         <w:t>register button</w:t>
       </w:r>
       <w:r>
+        <w:rPr>
+          <w:highlight w:val="yellow"/>
+        </w:rPr>
         <w:t xml:space="preserve"> if something is invalid.</w:t>
       </w:r>
     </w:p>
@@ -580,1380 +634,119 @@
         <w:t>to the form that we will implement later on.</w:t>
       </w:r>
     </w:p>
+    <w:p/>
     <w:p>
       <w:pPr>
-        <w:pStyle w:val="Heading2"/>
-      </w:pPr>
-      <w:r>
-        <w:t>Create Login</w:t>
-      </w:r>
-      <w:r>
-        <w:t xml:space="preserve"> Form</w:t>
+        <w:pStyle w:val="Heading3"/>
+      </w:pPr>
+      <w:r>
+        <w:t>Problem 4.1 Create Authentication Service</w:t>
       </w:r>
     </w:p>
     <w:p>
       <w:r>
-        <w:t xml:space="preserve">Create a login form using the </w:t>
-      </w:r>
-      <w:r>
-        <w:rPr>
-          <w:b/>
-        </w:rPr>
-        <w:t xml:space="preserve">same logic </w:t>
-      </w:r>
-      <w:r>
-        <w:t>as the previous one.</w:t>
-      </w:r>
-      <w:r>
-        <w:t xml:space="preserve"> Both input fields are </w:t>
-      </w:r>
-      <w:r>
-        <w:rPr>
-          <w:b/>
-        </w:rPr>
-        <w:t>required</w:t>
-      </w:r>
-      <w:r>
-        <w:t>.</w:t>
+        <w:t>After you have created a new app we need an authentication ser</w:t>
+      </w:r>
+      <w:r>
+        <w:t>vice to register, login, logout.</w:t>
       </w:r>
     </w:p>
     <w:p>
       <w:r>
-        <w:t>HTML template:</w:t>
-      </w:r>
-    </w:p>
-    <w:tbl>
-      <w:tblPr>
-        <w:tblStyle w:val="TableGrid"/>
-        <w:tblW w:w="0" w:type="auto"/>
-        <w:tblInd w:w="-5" w:type="dxa"/>
-        <w:tblCellMar>
-          <w:top w:w="57" w:type="dxa"/>
-          <w:left w:w="85" w:type="dxa"/>
-          <w:bottom w:w="57" w:type="dxa"/>
-          <w:right w:w="85" w:type="dxa"/>
-        </w:tblCellMar>
-        <w:tblLook w:val="04A0" w:firstRow="1" w:lastRow="0" w:firstColumn="1" w:lastColumn="0" w:noHBand="0" w:noVBand="1"/>
-      </w:tblPr>
-      <w:tblGrid>
-        <w:gridCol w:w="9631"/>
-      </w:tblGrid>
-      <w:tr>
-        <w:trPr>
-          <w:trHeight w:val="4667"/>
-        </w:trPr>
-        <w:tc>
-          <w:tcPr>
-            <w:tcW w:w="9631" w:type="dxa"/>
-            <w:tcBorders>
-              <w:top w:val="single" w:sz="4" w:space="0" w:color="auto"/>
-              <w:left w:val="single" w:sz="4" w:space="0" w:color="auto"/>
-              <w:bottom w:val="single" w:sz="4" w:space="0" w:color="auto"/>
-              <w:right w:val="single" w:sz="4" w:space="0" w:color="auto"/>
-            </w:tcBorders>
-            <w:hideMark/>
-          </w:tcPr>
-          <w:p>
-            <w:pPr>
-              <w:shd w:val="clear" w:color="auto" w:fill="FFFFFF"/>
-              <w:spacing w:line="285" w:lineRule="atLeast"/>
-              <w:rPr>
-                <w:rFonts w:ascii="Consolas" w:eastAsia="Times New Roman" w:hAnsi="Consolas" w:cs="Times New Roman"/>
-                <w:color w:val="000000"/>
-                <w:sz w:val="21"/>
-                <w:szCs w:val="21"/>
-                <w:lang w:val="bg-BG" w:eastAsia="bg-BG"/>
-              </w:rPr>
-            </w:pPr>
-            <w:r>
-              <w:rPr>
-                <w:rFonts w:ascii="Consolas" w:eastAsia="Times New Roman" w:hAnsi="Consolas" w:cs="Times New Roman"/>
-                <w:color w:val="800000"/>
-                <w:sz w:val="21"/>
-                <w:szCs w:val="21"/>
-                <w:lang w:val="bg-BG" w:eastAsia="bg-BG"/>
-              </w:rPr>
-              <w:t>&lt;div</w:t>
-            </w:r>
-            <w:r>
-              <w:rPr>
-                <w:rFonts w:ascii="Consolas" w:eastAsia="Times New Roman" w:hAnsi="Consolas" w:cs="Times New Roman"/>
-                <w:color w:val="000000"/>
-                <w:sz w:val="21"/>
-                <w:szCs w:val="21"/>
-                <w:lang w:val="bg-BG" w:eastAsia="bg-BG"/>
-              </w:rPr>
-              <w:t xml:space="preserve"> </w:t>
-            </w:r>
-            <w:r>
-              <w:rPr>
-                <w:rFonts w:ascii="Consolas" w:eastAsia="Times New Roman" w:hAnsi="Consolas" w:cs="Times New Roman"/>
-                <w:color w:val="FF0000"/>
-                <w:sz w:val="21"/>
-                <w:szCs w:val="21"/>
-                <w:lang w:val="bg-BG" w:eastAsia="bg-BG"/>
-              </w:rPr>
-              <w:t>class</w:t>
-            </w:r>
-            <w:r>
-              <w:rPr>
-                <w:rFonts w:ascii="Consolas" w:eastAsia="Times New Roman" w:hAnsi="Consolas" w:cs="Times New Roman"/>
-                <w:color w:val="000000"/>
-                <w:sz w:val="21"/>
-                <w:szCs w:val="21"/>
-                <w:lang w:val="bg-BG" w:eastAsia="bg-BG"/>
-              </w:rPr>
-              <w:t>=</w:t>
-            </w:r>
-            <w:r>
-              <w:rPr>
-                <w:rFonts w:ascii="Consolas" w:eastAsia="Times New Roman" w:hAnsi="Consolas" w:cs="Times New Roman"/>
-                <w:color w:val="0000FF"/>
-                <w:sz w:val="21"/>
-                <w:szCs w:val="21"/>
-                <w:lang w:val="bg-BG" w:eastAsia="bg-BG"/>
-              </w:rPr>
-              <w:t>"container"</w:t>
-            </w:r>
-            <w:r>
-              <w:rPr>
-                <w:rFonts w:ascii="Consolas" w:eastAsia="Times New Roman" w:hAnsi="Consolas" w:cs="Times New Roman"/>
-                <w:color w:val="800000"/>
-                <w:sz w:val="21"/>
-                <w:szCs w:val="21"/>
-                <w:lang w:val="bg-BG" w:eastAsia="bg-BG"/>
-              </w:rPr>
-              <w:t>&gt;</w:t>
-            </w:r>
-          </w:p>
-          <w:p>
-            <w:pPr>
-              <w:shd w:val="clear" w:color="auto" w:fill="FFFFFF"/>
-              <w:spacing w:line="285" w:lineRule="atLeast"/>
-              <w:rPr>
-                <w:rFonts w:ascii="Consolas" w:eastAsia="Times New Roman" w:hAnsi="Consolas" w:cs="Times New Roman"/>
-                <w:color w:val="000000"/>
-                <w:sz w:val="21"/>
-                <w:szCs w:val="21"/>
-                <w:lang w:val="bg-BG" w:eastAsia="bg-BG"/>
-              </w:rPr>
-            </w:pPr>
-            <w:r>
-              <w:rPr>
-                <w:rFonts w:ascii="Consolas" w:eastAsia="Times New Roman" w:hAnsi="Consolas" w:cs="Times New Roman"/>
-                <w:color w:val="000000"/>
-                <w:sz w:val="21"/>
-                <w:szCs w:val="21"/>
-                <w:lang w:val="bg-BG" w:eastAsia="bg-BG"/>
-              </w:rPr>
-              <w:t xml:space="preserve">  </w:t>
-            </w:r>
-            <w:r>
-              <w:rPr>
-                <w:rFonts w:ascii="Consolas" w:eastAsia="Times New Roman" w:hAnsi="Consolas" w:cs="Times New Roman"/>
-                <w:color w:val="800000"/>
-                <w:sz w:val="21"/>
-                <w:szCs w:val="21"/>
-                <w:lang w:val="bg-BG" w:eastAsia="bg-BG"/>
-              </w:rPr>
-              <w:t>&lt;h1&gt;</w:t>
-            </w:r>
-            <w:r>
-              <w:rPr>
-                <w:rFonts w:ascii="Consolas" w:eastAsia="Times New Roman" w:hAnsi="Consolas" w:cs="Times New Roman"/>
-                <w:color w:val="000000"/>
-                <w:sz w:val="21"/>
-                <w:szCs w:val="21"/>
-                <w:lang w:val="bg-BG" w:eastAsia="bg-BG"/>
-              </w:rPr>
-              <w:t>Login Form</w:t>
-            </w:r>
-            <w:r>
-              <w:rPr>
-                <w:rFonts w:ascii="Consolas" w:eastAsia="Times New Roman" w:hAnsi="Consolas" w:cs="Times New Roman"/>
-                <w:color w:val="800000"/>
-                <w:sz w:val="21"/>
-                <w:szCs w:val="21"/>
-                <w:lang w:val="bg-BG" w:eastAsia="bg-BG"/>
-              </w:rPr>
-              <w:t>&lt;/h1&gt;</w:t>
-            </w:r>
-          </w:p>
-          <w:p>
-            <w:pPr>
-              <w:shd w:val="clear" w:color="auto" w:fill="FFFFFF"/>
-              <w:spacing w:line="285" w:lineRule="atLeast"/>
-              <w:rPr>
-                <w:rFonts w:ascii="Consolas" w:eastAsia="Times New Roman" w:hAnsi="Consolas" w:cs="Times New Roman"/>
-                <w:color w:val="000000"/>
-                <w:sz w:val="21"/>
-                <w:szCs w:val="21"/>
-                <w:lang w:val="bg-BG" w:eastAsia="bg-BG"/>
-              </w:rPr>
-            </w:pPr>
-            <w:r>
-              <w:rPr>
-                <w:rFonts w:ascii="Consolas" w:eastAsia="Times New Roman" w:hAnsi="Consolas" w:cs="Times New Roman"/>
-                <w:color w:val="000000"/>
-                <w:sz w:val="21"/>
-                <w:szCs w:val="21"/>
-                <w:lang w:val="bg-BG" w:eastAsia="bg-BG"/>
-              </w:rPr>
-              <w:t xml:space="preserve">  </w:t>
-            </w:r>
-            <w:r>
-              <w:rPr>
-                <w:rFonts w:ascii="Consolas" w:eastAsia="Times New Roman" w:hAnsi="Consolas" w:cs="Times New Roman"/>
-                <w:color w:val="800000"/>
-                <w:sz w:val="21"/>
-                <w:szCs w:val="21"/>
-                <w:lang w:val="bg-BG" w:eastAsia="bg-BG"/>
-              </w:rPr>
-              <w:t>&lt;form&gt;</w:t>
-            </w:r>
-          </w:p>
-          <w:p>
-            <w:pPr>
-              <w:shd w:val="clear" w:color="auto" w:fill="FFFFFF"/>
-              <w:spacing w:line="285" w:lineRule="atLeast"/>
-              <w:rPr>
-                <w:rFonts w:ascii="Consolas" w:eastAsia="Times New Roman" w:hAnsi="Consolas" w:cs="Times New Roman"/>
-                <w:color w:val="000000"/>
-                <w:sz w:val="21"/>
-                <w:szCs w:val="21"/>
-                <w:lang w:val="bg-BG" w:eastAsia="bg-BG"/>
-              </w:rPr>
-            </w:pPr>
-            <w:r>
-              <w:rPr>
-                <w:rFonts w:ascii="Consolas" w:eastAsia="Times New Roman" w:hAnsi="Consolas" w:cs="Times New Roman"/>
-                <w:color w:val="000000"/>
-                <w:sz w:val="21"/>
-                <w:szCs w:val="21"/>
-                <w:lang w:val="bg-BG" w:eastAsia="bg-BG"/>
-              </w:rPr>
-              <w:t xml:space="preserve">    </w:t>
-            </w:r>
-            <w:r>
-              <w:rPr>
-                <w:rFonts w:ascii="Consolas" w:eastAsia="Times New Roman" w:hAnsi="Consolas" w:cs="Times New Roman"/>
-                <w:color w:val="800000"/>
-                <w:sz w:val="21"/>
-                <w:szCs w:val="21"/>
-                <w:lang w:val="bg-BG" w:eastAsia="bg-BG"/>
-              </w:rPr>
-              <w:t>&lt;div</w:t>
-            </w:r>
-            <w:r>
-              <w:rPr>
-                <w:rFonts w:ascii="Consolas" w:eastAsia="Times New Roman" w:hAnsi="Consolas" w:cs="Times New Roman"/>
-                <w:color w:val="000000"/>
-                <w:sz w:val="21"/>
-                <w:szCs w:val="21"/>
-                <w:lang w:val="bg-BG" w:eastAsia="bg-BG"/>
-              </w:rPr>
-              <w:t xml:space="preserve"> </w:t>
-            </w:r>
-            <w:r>
-              <w:rPr>
-                <w:rFonts w:ascii="Consolas" w:eastAsia="Times New Roman" w:hAnsi="Consolas" w:cs="Times New Roman"/>
-                <w:color w:val="FF0000"/>
-                <w:sz w:val="21"/>
-                <w:szCs w:val="21"/>
-                <w:lang w:val="bg-BG" w:eastAsia="bg-BG"/>
-              </w:rPr>
-              <w:t>class</w:t>
-            </w:r>
-            <w:r>
-              <w:rPr>
-                <w:rFonts w:ascii="Consolas" w:eastAsia="Times New Roman" w:hAnsi="Consolas" w:cs="Times New Roman"/>
-                <w:color w:val="000000"/>
-                <w:sz w:val="21"/>
-                <w:szCs w:val="21"/>
-                <w:lang w:val="bg-BG" w:eastAsia="bg-BG"/>
-              </w:rPr>
-              <w:t>=</w:t>
-            </w:r>
-            <w:r>
-              <w:rPr>
-                <w:rFonts w:ascii="Consolas" w:eastAsia="Times New Roman" w:hAnsi="Consolas" w:cs="Times New Roman"/>
-                <w:color w:val="0000FF"/>
-                <w:sz w:val="21"/>
-                <w:szCs w:val="21"/>
-                <w:lang w:val="bg-BG" w:eastAsia="bg-BG"/>
-              </w:rPr>
-              <w:t>"form-group"</w:t>
-            </w:r>
-            <w:r>
-              <w:rPr>
-                <w:rFonts w:ascii="Consolas" w:eastAsia="Times New Roman" w:hAnsi="Consolas" w:cs="Times New Roman"/>
-                <w:color w:val="800000"/>
-                <w:sz w:val="21"/>
-                <w:szCs w:val="21"/>
-                <w:lang w:val="bg-BG" w:eastAsia="bg-BG"/>
-              </w:rPr>
-              <w:t>&gt;</w:t>
-            </w:r>
-          </w:p>
-          <w:p>
-            <w:pPr>
-              <w:shd w:val="clear" w:color="auto" w:fill="FFFFFF"/>
-              <w:spacing w:line="285" w:lineRule="atLeast"/>
-              <w:rPr>
-                <w:rFonts w:ascii="Consolas" w:eastAsia="Times New Roman" w:hAnsi="Consolas" w:cs="Times New Roman"/>
-                <w:color w:val="000000"/>
-                <w:sz w:val="21"/>
-                <w:szCs w:val="21"/>
-                <w:lang w:val="bg-BG" w:eastAsia="bg-BG"/>
-              </w:rPr>
-            </w:pPr>
-            <w:r>
-              <w:rPr>
-                <w:rFonts w:ascii="Consolas" w:eastAsia="Times New Roman" w:hAnsi="Consolas" w:cs="Times New Roman"/>
-                <w:color w:val="000000"/>
-                <w:sz w:val="21"/>
-                <w:szCs w:val="21"/>
-                <w:lang w:val="bg-BG" w:eastAsia="bg-BG"/>
-              </w:rPr>
-              <w:t xml:space="preserve">      </w:t>
-            </w:r>
-            <w:r>
-              <w:rPr>
-                <w:rFonts w:ascii="Consolas" w:eastAsia="Times New Roman" w:hAnsi="Consolas" w:cs="Times New Roman"/>
-                <w:color w:val="800000"/>
-                <w:sz w:val="21"/>
-                <w:szCs w:val="21"/>
-                <w:lang w:val="bg-BG" w:eastAsia="bg-BG"/>
-              </w:rPr>
-              <w:t>&lt;label</w:t>
-            </w:r>
-            <w:r>
-              <w:rPr>
-                <w:rFonts w:ascii="Consolas" w:eastAsia="Times New Roman" w:hAnsi="Consolas" w:cs="Times New Roman"/>
-                <w:color w:val="000000"/>
-                <w:sz w:val="21"/>
-                <w:szCs w:val="21"/>
-                <w:lang w:val="bg-BG" w:eastAsia="bg-BG"/>
-              </w:rPr>
-              <w:t xml:space="preserve"> </w:t>
-            </w:r>
-            <w:r>
-              <w:rPr>
-                <w:rFonts w:ascii="Consolas" w:eastAsia="Times New Roman" w:hAnsi="Consolas" w:cs="Times New Roman"/>
-                <w:color w:val="FF0000"/>
-                <w:sz w:val="21"/>
-                <w:szCs w:val="21"/>
-                <w:lang w:val="bg-BG" w:eastAsia="bg-BG"/>
-              </w:rPr>
-              <w:t>for</w:t>
-            </w:r>
-            <w:r>
-              <w:rPr>
-                <w:rFonts w:ascii="Consolas" w:eastAsia="Times New Roman" w:hAnsi="Consolas" w:cs="Times New Roman"/>
-                <w:color w:val="000000"/>
-                <w:sz w:val="21"/>
-                <w:szCs w:val="21"/>
-                <w:lang w:val="bg-BG" w:eastAsia="bg-BG"/>
-              </w:rPr>
-              <w:t>=</w:t>
-            </w:r>
-            <w:r>
-              <w:rPr>
-                <w:rFonts w:ascii="Consolas" w:eastAsia="Times New Roman" w:hAnsi="Consolas" w:cs="Times New Roman"/>
-                <w:color w:val="0000FF"/>
-                <w:sz w:val="21"/>
-                <w:szCs w:val="21"/>
-                <w:lang w:val="bg-BG" w:eastAsia="bg-BG"/>
-              </w:rPr>
-              <w:t>"username"</w:t>
-            </w:r>
-            <w:r>
-              <w:rPr>
-                <w:rFonts w:ascii="Consolas" w:eastAsia="Times New Roman" w:hAnsi="Consolas" w:cs="Times New Roman"/>
-                <w:color w:val="800000"/>
-                <w:sz w:val="21"/>
-                <w:szCs w:val="21"/>
-                <w:lang w:val="bg-BG" w:eastAsia="bg-BG"/>
-              </w:rPr>
-              <w:t>&gt;</w:t>
-            </w:r>
-            <w:r>
-              <w:rPr>
-                <w:rFonts w:ascii="Consolas" w:eastAsia="Times New Roman" w:hAnsi="Consolas" w:cs="Times New Roman"/>
-                <w:color w:val="000000"/>
-                <w:sz w:val="21"/>
-                <w:szCs w:val="21"/>
-                <w:lang w:val="bg-BG" w:eastAsia="bg-BG"/>
-              </w:rPr>
-              <w:t>Username</w:t>
-            </w:r>
-            <w:r>
-              <w:rPr>
-                <w:rFonts w:ascii="Consolas" w:eastAsia="Times New Roman" w:hAnsi="Consolas" w:cs="Times New Roman"/>
-                <w:color w:val="800000"/>
-                <w:sz w:val="21"/>
-                <w:szCs w:val="21"/>
-                <w:lang w:val="bg-BG" w:eastAsia="bg-BG"/>
-              </w:rPr>
-              <w:t>&lt;/label&gt;</w:t>
-            </w:r>
-          </w:p>
-          <w:p>
-            <w:pPr>
-              <w:shd w:val="clear" w:color="auto" w:fill="FFFFFF"/>
-              <w:spacing w:line="285" w:lineRule="atLeast"/>
-              <w:rPr>
-                <w:rFonts w:ascii="Consolas" w:eastAsia="Times New Roman" w:hAnsi="Consolas" w:cs="Times New Roman"/>
-                <w:color w:val="000000"/>
-                <w:sz w:val="21"/>
-                <w:szCs w:val="21"/>
-                <w:lang w:val="bg-BG" w:eastAsia="bg-BG"/>
-              </w:rPr>
-            </w:pPr>
-            <w:r>
-              <w:rPr>
-                <w:rFonts w:ascii="Consolas" w:eastAsia="Times New Roman" w:hAnsi="Consolas" w:cs="Times New Roman"/>
-                <w:color w:val="000000"/>
-                <w:sz w:val="21"/>
-                <w:szCs w:val="21"/>
-                <w:lang w:val="bg-BG" w:eastAsia="bg-BG"/>
-              </w:rPr>
-              <w:t xml:space="preserve">      </w:t>
-            </w:r>
-            <w:r>
-              <w:rPr>
-                <w:rFonts w:ascii="Consolas" w:eastAsia="Times New Roman" w:hAnsi="Consolas" w:cs="Times New Roman"/>
-                <w:color w:val="800000"/>
-                <w:sz w:val="21"/>
-                <w:szCs w:val="21"/>
-                <w:lang w:val="bg-BG" w:eastAsia="bg-BG"/>
-              </w:rPr>
-              <w:t>&lt;input</w:t>
-            </w:r>
-            <w:r>
-              <w:rPr>
-                <w:rFonts w:ascii="Consolas" w:eastAsia="Times New Roman" w:hAnsi="Consolas" w:cs="Times New Roman"/>
-                <w:color w:val="000000"/>
-                <w:sz w:val="21"/>
-                <w:szCs w:val="21"/>
-                <w:lang w:val="bg-BG" w:eastAsia="bg-BG"/>
-              </w:rPr>
-              <w:t xml:space="preserve"> </w:t>
-            </w:r>
-            <w:r>
-              <w:rPr>
-                <w:rFonts w:ascii="Consolas" w:eastAsia="Times New Roman" w:hAnsi="Consolas" w:cs="Times New Roman"/>
-                <w:color w:val="FF0000"/>
-                <w:sz w:val="21"/>
-                <w:szCs w:val="21"/>
-                <w:lang w:val="bg-BG" w:eastAsia="bg-BG"/>
-              </w:rPr>
-              <w:t>type</w:t>
-            </w:r>
-            <w:r>
-              <w:rPr>
-                <w:rFonts w:ascii="Consolas" w:eastAsia="Times New Roman" w:hAnsi="Consolas" w:cs="Times New Roman"/>
-                <w:color w:val="000000"/>
-                <w:sz w:val="21"/>
-                <w:szCs w:val="21"/>
-                <w:lang w:val="bg-BG" w:eastAsia="bg-BG"/>
-              </w:rPr>
-              <w:t>=</w:t>
-            </w:r>
-            <w:r>
-              <w:rPr>
-                <w:rFonts w:ascii="Consolas" w:eastAsia="Times New Roman" w:hAnsi="Consolas" w:cs="Times New Roman"/>
-                <w:color w:val="0000FF"/>
-                <w:sz w:val="21"/>
-                <w:szCs w:val="21"/>
-                <w:lang w:val="bg-BG" w:eastAsia="bg-BG"/>
-              </w:rPr>
-              <w:t>"text"</w:t>
-            </w:r>
-            <w:r>
-              <w:rPr>
-                <w:rFonts w:ascii="Consolas" w:eastAsia="Times New Roman" w:hAnsi="Consolas" w:cs="Times New Roman"/>
-                <w:color w:val="000000"/>
-                <w:sz w:val="21"/>
-                <w:szCs w:val="21"/>
-                <w:lang w:val="bg-BG" w:eastAsia="bg-BG"/>
-              </w:rPr>
-              <w:t xml:space="preserve"> </w:t>
-            </w:r>
-            <w:r>
-              <w:rPr>
-                <w:rFonts w:ascii="Consolas" w:eastAsia="Times New Roman" w:hAnsi="Consolas" w:cs="Times New Roman"/>
-                <w:color w:val="FF0000"/>
-                <w:sz w:val="21"/>
-                <w:szCs w:val="21"/>
-                <w:lang w:val="bg-BG" w:eastAsia="bg-BG"/>
-              </w:rPr>
-              <w:t>class</w:t>
-            </w:r>
-            <w:r>
-              <w:rPr>
-                <w:rFonts w:ascii="Consolas" w:eastAsia="Times New Roman" w:hAnsi="Consolas" w:cs="Times New Roman"/>
-                <w:color w:val="000000"/>
-                <w:sz w:val="21"/>
-                <w:szCs w:val="21"/>
-                <w:lang w:val="bg-BG" w:eastAsia="bg-BG"/>
-              </w:rPr>
-              <w:t>=</w:t>
-            </w:r>
-            <w:r>
-              <w:rPr>
-                <w:rFonts w:ascii="Consolas" w:eastAsia="Times New Roman" w:hAnsi="Consolas" w:cs="Times New Roman"/>
-                <w:color w:val="0000FF"/>
-                <w:sz w:val="21"/>
-                <w:szCs w:val="21"/>
-                <w:lang w:val="bg-BG" w:eastAsia="bg-BG"/>
-              </w:rPr>
-              <w:t>"form-control"</w:t>
-            </w:r>
-            <w:r>
-              <w:rPr>
-                <w:rFonts w:ascii="Consolas" w:eastAsia="Times New Roman" w:hAnsi="Consolas" w:cs="Times New Roman"/>
-                <w:color w:val="000000"/>
-                <w:sz w:val="21"/>
-                <w:szCs w:val="21"/>
-                <w:lang w:val="bg-BG" w:eastAsia="bg-BG"/>
-              </w:rPr>
-              <w:t xml:space="preserve"> </w:t>
-            </w:r>
-            <w:r>
-              <w:rPr>
-                <w:rFonts w:ascii="Consolas" w:eastAsia="Times New Roman" w:hAnsi="Consolas" w:cs="Times New Roman"/>
-                <w:color w:val="FF0000"/>
-                <w:sz w:val="21"/>
-                <w:szCs w:val="21"/>
-                <w:lang w:val="bg-BG" w:eastAsia="bg-BG"/>
-              </w:rPr>
-              <w:t>id</w:t>
-            </w:r>
-            <w:r>
-              <w:rPr>
-                <w:rFonts w:ascii="Consolas" w:eastAsia="Times New Roman" w:hAnsi="Consolas" w:cs="Times New Roman"/>
-                <w:color w:val="000000"/>
-                <w:sz w:val="21"/>
-                <w:szCs w:val="21"/>
-                <w:lang w:val="bg-BG" w:eastAsia="bg-BG"/>
-              </w:rPr>
-              <w:t>=</w:t>
-            </w:r>
-            <w:r>
-              <w:rPr>
-                <w:rFonts w:ascii="Consolas" w:eastAsia="Times New Roman" w:hAnsi="Consolas" w:cs="Times New Roman"/>
-                <w:color w:val="0000FF"/>
-                <w:sz w:val="21"/>
-                <w:szCs w:val="21"/>
-                <w:lang w:val="bg-BG" w:eastAsia="bg-BG"/>
-              </w:rPr>
-              <w:t>"username"</w:t>
-            </w:r>
-            <w:r>
-              <w:rPr>
-                <w:rFonts w:ascii="Consolas" w:eastAsia="Times New Roman" w:hAnsi="Consolas" w:cs="Times New Roman"/>
-                <w:color w:val="000000"/>
-                <w:sz w:val="21"/>
-                <w:szCs w:val="21"/>
-                <w:lang w:val="bg-BG" w:eastAsia="bg-BG"/>
-              </w:rPr>
-              <w:t xml:space="preserve"> </w:t>
-            </w:r>
-          </w:p>
-          <w:p>
-            <w:pPr>
-              <w:shd w:val="clear" w:color="auto" w:fill="FFFFFF"/>
-              <w:spacing w:line="285" w:lineRule="atLeast"/>
-              <w:rPr>
-                <w:rFonts w:ascii="Consolas" w:eastAsia="Times New Roman" w:hAnsi="Consolas" w:cs="Times New Roman"/>
-                <w:color w:val="000000"/>
-                <w:sz w:val="21"/>
-                <w:szCs w:val="21"/>
-                <w:lang w:val="bg-BG" w:eastAsia="bg-BG"/>
-              </w:rPr>
-            </w:pPr>
-            <w:r>
-              <w:rPr>
-                <w:rFonts w:ascii="Consolas" w:eastAsia="Times New Roman" w:hAnsi="Consolas" w:cs="Times New Roman"/>
-                <w:color w:val="000000"/>
-                <w:sz w:val="21"/>
-                <w:szCs w:val="21"/>
-                <w:lang w:val="bg-BG" w:eastAsia="bg-BG"/>
-              </w:rPr>
-              <w:t xml:space="preserve">      </w:t>
-            </w:r>
-            <w:r>
-              <w:rPr>
-                <w:rFonts w:ascii="Consolas" w:eastAsia="Times New Roman" w:hAnsi="Consolas" w:cs="Times New Roman"/>
-                <w:color w:val="FF0000"/>
-                <w:sz w:val="21"/>
-                <w:szCs w:val="21"/>
-                <w:lang w:val="bg-BG" w:eastAsia="bg-BG"/>
-              </w:rPr>
-              <w:t>required</w:t>
-            </w:r>
-            <w:r>
-              <w:rPr>
-                <w:rFonts w:ascii="Consolas" w:eastAsia="Times New Roman" w:hAnsi="Consolas" w:cs="Times New Roman"/>
-                <w:color w:val="800000"/>
-                <w:sz w:val="21"/>
-                <w:szCs w:val="21"/>
-                <w:lang w:val="bg-BG" w:eastAsia="bg-BG"/>
-              </w:rPr>
-              <w:t>&gt;</w:t>
-            </w:r>
-          </w:p>
-          <w:p>
-            <w:pPr>
-              <w:shd w:val="clear" w:color="auto" w:fill="FFFFFF"/>
-              <w:spacing w:line="285" w:lineRule="atLeast"/>
-              <w:rPr>
-                <w:rFonts w:ascii="Consolas" w:eastAsia="Times New Roman" w:hAnsi="Consolas" w:cs="Times New Roman"/>
-                <w:color w:val="000000"/>
-                <w:sz w:val="21"/>
-                <w:szCs w:val="21"/>
-                <w:lang w:val="bg-BG" w:eastAsia="bg-BG"/>
-              </w:rPr>
-            </w:pPr>
-            <w:r>
-              <w:rPr>
-                <w:rFonts w:ascii="Consolas" w:eastAsia="Times New Roman" w:hAnsi="Consolas" w:cs="Times New Roman"/>
-                <w:color w:val="000000"/>
-                <w:sz w:val="21"/>
-                <w:szCs w:val="21"/>
-                <w:lang w:val="bg-BG" w:eastAsia="bg-BG"/>
-              </w:rPr>
-              <w:t xml:space="preserve">    </w:t>
-            </w:r>
-            <w:r>
-              <w:rPr>
-                <w:rFonts w:ascii="Consolas" w:eastAsia="Times New Roman" w:hAnsi="Consolas" w:cs="Times New Roman"/>
-                <w:color w:val="800000"/>
-                <w:sz w:val="21"/>
-                <w:szCs w:val="21"/>
-                <w:lang w:val="bg-BG" w:eastAsia="bg-BG"/>
-              </w:rPr>
-              <w:t>&lt;/div&gt;</w:t>
-            </w:r>
-          </w:p>
-          <w:p>
-            <w:pPr>
-              <w:shd w:val="clear" w:color="auto" w:fill="FFFFFF"/>
-              <w:spacing w:line="285" w:lineRule="atLeast"/>
-              <w:rPr>
-                <w:rFonts w:ascii="Consolas" w:eastAsia="Times New Roman" w:hAnsi="Consolas" w:cs="Times New Roman"/>
-                <w:color w:val="000000"/>
-                <w:sz w:val="21"/>
-                <w:szCs w:val="21"/>
-                <w:lang w:val="bg-BG" w:eastAsia="bg-BG"/>
-              </w:rPr>
-            </w:pPr>
-            <w:r>
-              <w:rPr>
-                <w:rFonts w:ascii="Consolas" w:eastAsia="Times New Roman" w:hAnsi="Consolas" w:cs="Times New Roman"/>
-                <w:color w:val="000000"/>
-                <w:sz w:val="21"/>
-                <w:szCs w:val="21"/>
-                <w:lang w:val="bg-BG" w:eastAsia="bg-BG"/>
-              </w:rPr>
-              <w:t xml:space="preserve">    </w:t>
-            </w:r>
-            <w:r>
-              <w:rPr>
-                <w:rFonts w:ascii="Consolas" w:eastAsia="Times New Roman" w:hAnsi="Consolas" w:cs="Times New Roman"/>
-                <w:color w:val="800000"/>
-                <w:sz w:val="21"/>
-                <w:szCs w:val="21"/>
-                <w:lang w:val="bg-BG" w:eastAsia="bg-BG"/>
-              </w:rPr>
-              <w:t>&lt;div</w:t>
-            </w:r>
-            <w:r>
-              <w:rPr>
-                <w:rFonts w:ascii="Consolas" w:eastAsia="Times New Roman" w:hAnsi="Consolas" w:cs="Times New Roman"/>
-                <w:color w:val="000000"/>
-                <w:sz w:val="21"/>
-                <w:szCs w:val="21"/>
-                <w:lang w:val="bg-BG" w:eastAsia="bg-BG"/>
-              </w:rPr>
-              <w:t xml:space="preserve"> </w:t>
-            </w:r>
-            <w:r>
-              <w:rPr>
-                <w:rFonts w:ascii="Consolas" w:eastAsia="Times New Roman" w:hAnsi="Consolas" w:cs="Times New Roman"/>
-                <w:color w:val="FF0000"/>
-                <w:sz w:val="21"/>
-                <w:szCs w:val="21"/>
-                <w:lang w:val="bg-BG" w:eastAsia="bg-BG"/>
-              </w:rPr>
-              <w:t>class</w:t>
-            </w:r>
-            <w:r>
-              <w:rPr>
-                <w:rFonts w:ascii="Consolas" w:eastAsia="Times New Roman" w:hAnsi="Consolas" w:cs="Times New Roman"/>
-                <w:color w:val="000000"/>
-                <w:sz w:val="21"/>
-                <w:szCs w:val="21"/>
-                <w:lang w:val="bg-BG" w:eastAsia="bg-BG"/>
-              </w:rPr>
-              <w:t>=</w:t>
-            </w:r>
-            <w:r>
-              <w:rPr>
-                <w:rFonts w:ascii="Consolas" w:eastAsia="Times New Roman" w:hAnsi="Consolas" w:cs="Times New Roman"/>
-                <w:color w:val="0000FF"/>
-                <w:sz w:val="21"/>
-                <w:szCs w:val="21"/>
-                <w:lang w:val="bg-BG" w:eastAsia="bg-BG"/>
-              </w:rPr>
-              <w:t>"form-group"</w:t>
-            </w:r>
-            <w:r>
-              <w:rPr>
-                <w:rFonts w:ascii="Consolas" w:eastAsia="Times New Roman" w:hAnsi="Consolas" w:cs="Times New Roman"/>
-                <w:color w:val="800000"/>
-                <w:sz w:val="21"/>
-                <w:szCs w:val="21"/>
-                <w:lang w:val="bg-BG" w:eastAsia="bg-BG"/>
-              </w:rPr>
-              <w:t>&gt;</w:t>
-            </w:r>
-          </w:p>
-          <w:p>
-            <w:pPr>
-              <w:shd w:val="clear" w:color="auto" w:fill="FFFFFF"/>
-              <w:spacing w:line="285" w:lineRule="atLeast"/>
-              <w:rPr>
-                <w:rFonts w:ascii="Consolas" w:eastAsia="Times New Roman" w:hAnsi="Consolas" w:cs="Times New Roman"/>
-                <w:color w:val="000000"/>
-                <w:sz w:val="21"/>
-                <w:szCs w:val="21"/>
-                <w:lang w:val="bg-BG" w:eastAsia="bg-BG"/>
-              </w:rPr>
-            </w:pPr>
-            <w:r>
-              <w:rPr>
-                <w:rFonts w:ascii="Consolas" w:eastAsia="Times New Roman" w:hAnsi="Consolas" w:cs="Times New Roman"/>
-                <w:color w:val="000000"/>
-                <w:sz w:val="21"/>
-                <w:szCs w:val="21"/>
-                <w:lang w:val="bg-BG" w:eastAsia="bg-BG"/>
-              </w:rPr>
-              <w:t xml:space="preserve">      </w:t>
-            </w:r>
-            <w:r>
-              <w:rPr>
-                <w:rFonts w:ascii="Consolas" w:eastAsia="Times New Roman" w:hAnsi="Consolas" w:cs="Times New Roman"/>
-                <w:color w:val="800000"/>
-                <w:sz w:val="21"/>
-                <w:szCs w:val="21"/>
-                <w:lang w:val="bg-BG" w:eastAsia="bg-BG"/>
-              </w:rPr>
-              <w:t>&lt;label</w:t>
-            </w:r>
-            <w:r>
-              <w:rPr>
-                <w:rFonts w:ascii="Consolas" w:eastAsia="Times New Roman" w:hAnsi="Consolas" w:cs="Times New Roman"/>
-                <w:color w:val="000000"/>
-                <w:sz w:val="21"/>
-                <w:szCs w:val="21"/>
-                <w:lang w:val="bg-BG" w:eastAsia="bg-BG"/>
-              </w:rPr>
-              <w:t xml:space="preserve"> </w:t>
-            </w:r>
-            <w:r>
-              <w:rPr>
-                <w:rFonts w:ascii="Consolas" w:eastAsia="Times New Roman" w:hAnsi="Consolas" w:cs="Times New Roman"/>
-                <w:color w:val="FF0000"/>
-                <w:sz w:val="21"/>
-                <w:szCs w:val="21"/>
-                <w:lang w:val="bg-BG" w:eastAsia="bg-BG"/>
-              </w:rPr>
-              <w:t>for</w:t>
-            </w:r>
-            <w:r>
-              <w:rPr>
-                <w:rFonts w:ascii="Consolas" w:eastAsia="Times New Roman" w:hAnsi="Consolas" w:cs="Times New Roman"/>
-                <w:color w:val="000000"/>
-                <w:sz w:val="21"/>
-                <w:szCs w:val="21"/>
-                <w:lang w:val="bg-BG" w:eastAsia="bg-BG"/>
-              </w:rPr>
-              <w:t>=</w:t>
-            </w:r>
-            <w:r>
-              <w:rPr>
-                <w:rFonts w:ascii="Consolas" w:eastAsia="Times New Roman" w:hAnsi="Consolas" w:cs="Times New Roman"/>
-                <w:color w:val="0000FF"/>
-                <w:sz w:val="21"/>
-                <w:szCs w:val="21"/>
-                <w:lang w:val="bg-BG" w:eastAsia="bg-BG"/>
-              </w:rPr>
-              <w:t>"password"</w:t>
-            </w:r>
-            <w:r>
-              <w:rPr>
-                <w:rFonts w:ascii="Consolas" w:eastAsia="Times New Roman" w:hAnsi="Consolas" w:cs="Times New Roman"/>
-                <w:color w:val="800000"/>
-                <w:sz w:val="21"/>
-                <w:szCs w:val="21"/>
-                <w:lang w:val="bg-BG" w:eastAsia="bg-BG"/>
-              </w:rPr>
-              <w:t>&gt;</w:t>
-            </w:r>
-            <w:r>
-              <w:rPr>
-                <w:rFonts w:ascii="Consolas" w:eastAsia="Times New Roman" w:hAnsi="Consolas" w:cs="Times New Roman"/>
-                <w:color w:val="000000"/>
-                <w:sz w:val="21"/>
-                <w:szCs w:val="21"/>
-                <w:lang w:val="bg-BG" w:eastAsia="bg-BG"/>
-              </w:rPr>
-              <w:t>Password</w:t>
-            </w:r>
-            <w:r>
-              <w:rPr>
-                <w:rFonts w:ascii="Consolas" w:eastAsia="Times New Roman" w:hAnsi="Consolas" w:cs="Times New Roman"/>
-                <w:color w:val="800000"/>
-                <w:sz w:val="21"/>
-                <w:szCs w:val="21"/>
-                <w:lang w:val="bg-BG" w:eastAsia="bg-BG"/>
-              </w:rPr>
-              <w:t>&lt;/label&gt;</w:t>
-            </w:r>
-          </w:p>
-          <w:p>
-            <w:pPr>
-              <w:shd w:val="clear" w:color="auto" w:fill="FFFFFF"/>
-              <w:spacing w:line="285" w:lineRule="atLeast"/>
-              <w:rPr>
-                <w:rFonts w:ascii="Consolas" w:eastAsia="Times New Roman" w:hAnsi="Consolas" w:cs="Times New Roman"/>
-                <w:color w:val="000000"/>
-                <w:sz w:val="21"/>
-                <w:szCs w:val="21"/>
-                <w:lang w:val="bg-BG" w:eastAsia="bg-BG"/>
-              </w:rPr>
-            </w:pPr>
-            <w:r>
-              <w:rPr>
-                <w:rFonts w:ascii="Consolas" w:eastAsia="Times New Roman" w:hAnsi="Consolas" w:cs="Times New Roman"/>
-                <w:color w:val="000000"/>
-                <w:sz w:val="21"/>
-                <w:szCs w:val="21"/>
-                <w:lang w:val="bg-BG" w:eastAsia="bg-BG"/>
-              </w:rPr>
-              <w:t xml:space="preserve">      </w:t>
-            </w:r>
-            <w:r>
-              <w:rPr>
-                <w:rFonts w:ascii="Consolas" w:eastAsia="Times New Roman" w:hAnsi="Consolas" w:cs="Times New Roman"/>
-                <w:color w:val="800000"/>
-                <w:sz w:val="21"/>
-                <w:szCs w:val="21"/>
-                <w:lang w:val="bg-BG" w:eastAsia="bg-BG"/>
-              </w:rPr>
-              <w:t>&lt;input</w:t>
-            </w:r>
-            <w:r>
-              <w:rPr>
-                <w:rFonts w:ascii="Consolas" w:eastAsia="Times New Roman" w:hAnsi="Consolas" w:cs="Times New Roman"/>
-                <w:color w:val="000000"/>
-                <w:sz w:val="21"/>
-                <w:szCs w:val="21"/>
-                <w:lang w:val="bg-BG" w:eastAsia="bg-BG"/>
-              </w:rPr>
-              <w:t xml:space="preserve"> </w:t>
-            </w:r>
-            <w:r>
-              <w:rPr>
-                <w:rFonts w:ascii="Consolas" w:eastAsia="Times New Roman" w:hAnsi="Consolas" w:cs="Times New Roman"/>
-                <w:color w:val="FF0000"/>
-                <w:sz w:val="21"/>
-                <w:szCs w:val="21"/>
-                <w:lang w:val="bg-BG" w:eastAsia="bg-BG"/>
-              </w:rPr>
-              <w:t>type</w:t>
-            </w:r>
-            <w:r>
-              <w:rPr>
-                <w:rFonts w:ascii="Consolas" w:eastAsia="Times New Roman" w:hAnsi="Consolas" w:cs="Times New Roman"/>
-                <w:color w:val="000000"/>
-                <w:sz w:val="21"/>
-                <w:szCs w:val="21"/>
-                <w:lang w:val="bg-BG" w:eastAsia="bg-BG"/>
-              </w:rPr>
-              <w:t>=</w:t>
-            </w:r>
-            <w:r>
-              <w:rPr>
-                <w:rFonts w:ascii="Consolas" w:eastAsia="Times New Roman" w:hAnsi="Consolas" w:cs="Times New Roman"/>
-                <w:color w:val="0000FF"/>
-                <w:sz w:val="21"/>
-                <w:szCs w:val="21"/>
-                <w:lang w:val="bg-BG" w:eastAsia="bg-BG"/>
-              </w:rPr>
-              <w:t>"password"</w:t>
-            </w:r>
-            <w:r>
-              <w:rPr>
-                <w:rFonts w:ascii="Consolas" w:eastAsia="Times New Roman" w:hAnsi="Consolas" w:cs="Times New Roman"/>
-                <w:color w:val="000000"/>
-                <w:sz w:val="21"/>
-                <w:szCs w:val="21"/>
-                <w:lang w:val="bg-BG" w:eastAsia="bg-BG"/>
-              </w:rPr>
-              <w:t xml:space="preserve"> </w:t>
-            </w:r>
-            <w:r>
-              <w:rPr>
-                <w:rFonts w:ascii="Consolas" w:eastAsia="Times New Roman" w:hAnsi="Consolas" w:cs="Times New Roman"/>
-                <w:color w:val="FF0000"/>
-                <w:sz w:val="21"/>
-                <w:szCs w:val="21"/>
-                <w:lang w:val="bg-BG" w:eastAsia="bg-BG"/>
-              </w:rPr>
-              <w:t>class</w:t>
-            </w:r>
-            <w:r>
-              <w:rPr>
-                <w:rFonts w:ascii="Consolas" w:eastAsia="Times New Roman" w:hAnsi="Consolas" w:cs="Times New Roman"/>
-                <w:color w:val="000000"/>
-                <w:sz w:val="21"/>
-                <w:szCs w:val="21"/>
-                <w:lang w:val="bg-BG" w:eastAsia="bg-BG"/>
-              </w:rPr>
-              <w:t>=</w:t>
-            </w:r>
-            <w:r>
-              <w:rPr>
-                <w:rFonts w:ascii="Consolas" w:eastAsia="Times New Roman" w:hAnsi="Consolas" w:cs="Times New Roman"/>
-                <w:color w:val="0000FF"/>
-                <w:sz w:val="21"/>
-                <w:szCs w:val="21"/>
-                <w:lang w:val="bg-BG" w:eastAsia="bg-BG"/>
-              </w:rPr>
-              <w:t>"form-control"</w:t>
-            </w:r>
-            <w:r>
-              <w:rPr>
-                <w:rFonts w:ascii="Consolas" w:eastAsia="Times New Roman" w:hAnsi="Consolas" w:cs="Times New Roman"/>
-                <w:color w:val="000000"/>
-                <w:sz w:val="21"/>
-                <w:szCs w:val="21"/>
-                <w:lang w:val="bg-BG" w:eastAsia="bg-BG"/>
-              </w:rPr>
-              <w:t xml:space="preserve"> </w:t>
-            </w:r>
-            <w:r>
-              <w:rPr>
-                <w:rFonts w:ascii="Consolas" w:eastAsia="Times New Roman" w:hAnsi="Consolas" w:cs="Times New Roman"/>
-                <w:color w:val="FF0000"/>
-                <w:sz w:val="21"/>
-                <w:szCs w:val="21"/>
-                <w:lang w:val="bg-BG" w:eastAsia="bg-BG"/>
-              </w:rPr>
-              <w:t>id</w:t>
-            </w:r>
-            <w:r>
-              <w:rPr>
-                <w:rFonts w:ascii="Consolas" w:eastAsia="Times New Roman" w:hAnsi="Consolas" w:cs="Times New Roman"/>
-                <w:color w:val="000000"/>
-                <w:sz w:val="21"/>
-                <w:szCs w:val="21"/>
-                <w:lang w:val="bg-BG" w:eastAsia="bg-BG"/>
-              </w:rPr>
-              <w:t>=</w:t>
-            </w:r>
-            <w:r>
-              <w:rPr>
-                <w:rFonts w:ascii="Consolas" w:eastAsia="Times New Roman" w:hAnsi="Consolas" w:cs="Times New Roman"/>
-                <w:color w:val="0000FF"/>
-                <w:sz w:val="21"/>
-                <w:szCs w:val="21"/>
-                <w:lang w:val="bg-BG" w:eastAsia="bg-BG"/>
-              </w:rPr>
-              <w:t>"password"</w:t>
-            </w:r>
-            <w:r>
-              <w:rPr>
-                <w:rFonts w:ascii="Consolas" w:eastAsia="Times New Roman" w:hAnsi="Consolas" w:cs="Times New Roman"/>
-                <w:color w:val="000000"/>
-                <w:sz w:val="21"/>
-                <w:szCs w:val="21"/>
-                <w:lang w:val="bg-BG" w:eastAsia="bg-BG"/>
-              </w:rPr>
-              <w:t xml:space="preserve"> </w:t>
-            </w:r>
-          </w:p>
-          <w:p>
-            <w:pPr>
-              <w:shd w:val="clear" w:color="auto" w:fill="FFFFFF"/>
-              <w:spacing w:line="285" w:lineRule="atLeast"/>
-              <w:rPr>
-                <w:rFonts w:ascii="Consolas" w:eastAsia="Times New Roman" w:hAnsi="Consolas" w:cs="Times New Roman"/>
-                <w:color w:val="000000"/>
-                <w:sz w:val="21"/>
-                <w:szCs w:val="21"/>
-                <w:lang w:val="bg-BG" w:eastAsia="bg-BG"/>
-              </w:rPr>
-            </w:pPr>
-            <w:r>
-              <w:rPr>
-                <w:rFonts w:ascii="Consolas" w:eastAsia="Times New Roman" w:hAnsi="Consolas" w:cs="Times New Roman"/>
-                <w:color w:val="000000"/>
-                <w:sz w:val="21"/>
-                <w:szCs w:val="21"/>
-                <w:lang w:val="bg-BG" w:eastAsia="bg-BG"/>
-              </w:rPr>
-              <w:t xml:space="preserve">      </w:t>
-            </w:r>
-            <w:r>
-              <w:rPr>
-                <w:rFonts w:ascii="Consolas" w:eastAsia="Times New Roman" w:hAnsi="Consolas" w:cs="Times New Roman"/>
-                <w:color w:val="FF0000"/>
-                <w:sz w:val="21"/>
-                <w:szCs w:val="21"/>
-                <w:lang w:val="bg-BG" w:eastAsia="bg-BG"/>
-              </w:rPr>
-              <w:t>required</w:t>
-            </w:r>
-            <w:r>
-              <w:rPr>
-                <w:rFonts w:ascii="Consolas" w:eastAsia="Times New Roman" w:hAnsi="Consolas" w:cs="Times New Roman"/>
-                <w:color w:val="800000"/>
-                <w:sz w:val="21"/>
-                <w:szCs w:val="21"/>
-                <w:lang w:val="bg-BG" w:eastAsia="bg-BG"/>
-              </w:rPr>
-              <w:t>&gt;</w:t>
-            </w:r>
-          </w:p>
-          <w:p>
-            <w:pPr>
-              <w:shd w:val="clear" w:color="auto" w:fill="FFFFFF"/>
-              <w:spacing w:line="285" w:lineRule="atLeast"/>
-              <w:rPr>
-                <w:rFonts w:ascii="Consolas" w:eastAsia="Times New Roman" w:hAnsi="Consolas" w:cs="Times New Roman"/>
-                <w:color w:val="000000"/>
-                <w:sz w:val="21"/>
-                <w:szCs w:val="21"/>
-                <w:lang w:val="bg-BG" w:eastAsia="bg-BG"/>
-              </w:rPr>
-            </w:pPr>
-            <w:r>
-              <w:rPr>
-                <w:rFonts w:ascii="Consolas" w:eastAsia="Times New Roman" w:hAnsi="Consolas" w:cs="Times New Roman"/>
-                <w:color w:val="000000"/>
-                <w:sz w:val="21"/>
-                <w:szCs w:val="21"/>
-                <w:lang w:val="bg-BG" w:eastAsia="bg-BG"/>
-              </w:rPr>
-              <w:t xml:space="preserve">    </w:t>
-            </w:r>
-            <w:r>
-              <w:rPr>
-                <w:rFonts w:ascii="Consolas" w:eastAsia="Times New Roman" w:hAnsi="Consolas" w:cs="Times New Roman"/>
-                <w:color w:val="800000"/>
-                <w:sz w:val="21"/>
-                <w:szCs w:val="21"/>
-                <w:lang w:val="bg-BG" w:eastAsia="bg-BG"/>
-              </w:rPr>
-              <w:t>&lt;/div&gt;</w:t>
-            </w:r>
-          </w:p>
-          <w:p>
-            <w:pPr>
-              <w:shd w:val="clear" w:color="auto" w:fill="FFFFFF"/>
-              <w:spacing w:line="285" w:lineRule="atLeast"/>
-              <w:rPr>
-                <w:rFonts w:ascii="Consolas" w:eastAsia="Times New Roman" w:hAnsi="Consolas" w:cs="Times New Roman"/>
-                <w:color w:val="000000"/>
-                <w:sz w:val="21"/>
-                <w:szCs w:val="21"/>
-                <w:lang w:val="bg-BG" w:eastAsia="bg-BG"/>
-              </w:rPr>
-            </w:pPr>
-            <w:r>
-              <w:rPr>
-                <w:rFonts w:ascii="Consolas" w:eastAsia="Times New Roman" w:hAnsi="Consolas" w:cs="Times New Roman"/>
-                <w:color w:val="000000"/>
-                <w:sz w:val="21"/>
-                <w:szCs w:val="21"/>
-                <w:lang w:val="bg-BG" w:eastAsia="bg-BG"/>
-              </w:rPr>
-              <w:t xml:space="preserve">    </w:t>
-            </w:r>
-            <w:r>
-              <w:rPr>
-                <w:rFonts w:ascii="Consolas" w:eastAsia="Times New Roman" w:hAnsi="Consolas" w:cs="Times New Roman"/>
-                <w:color w:val="800000"/>
-                <w:sz w:val="21"/>
-                <w:szCs w:val="21"/>
-                <w:lang w:val="bg-BG" w:eastAsia="bg-BG"/>
-              </w:rPr>
-              <w:t>&lt;button</w:t>
-            </w:r>
-            <w:r>
-              <w:rPr>
-                <w:rFonts w:ascii="Consolas" w:eastAsia="Times New Roman" w:hAnsi="Consolas" w:cs="Times New Roman"/>
-                <w:color w:val="000000"/>
-                <w:sz w:val="21"/>
-                <w:szCs w:val="21"/>
-                <w:lang w:val="bg-BG" w:eastAsia="bg-BG"/>
-              </w:rPr>
-              <w:t xml:space="preserve"> </w:t>
-            </w:r>
-            <w:r>
-              <w:rPr>
-                <w:rFonts w:ascii="Consolas" w:eastAsia="Times New Roman" w:hAnsi="Consolas" w:cs="Times New Roman"/>
-                <w:color w:val="FF0000"/>
-                <w:sz w:val="21"/>
-                <w:szCs w:val="21"/>
-                <w:lang w:val="bg-BG" w:eastAsia="bg-BG"/>
-              </w:rPr>
-              <w:t>type</w:t>
-            </w:r>
-            <w:r>
-              <w:rPr>
-                <w:rFonts w:ascii="Consolas" w:eastAsia="Times New Roman" w:hAnsi="Consolas" w:cs="Times New Roman"/>
-                <w:color w:val="000000"/>
-                <w:sz w:val="21"/>
-                <w:szCs w:val="21"/>
-                <w:lang w:val="bg-BG" w:eastAsia="bg-BG"/>
-              </w:rPr>
-              <w:t>=</w:t>
-            </w:r>
-            <w:r>
-              <w:rPr>
-                <w:rFonts w:ascii="Consolas" w:eastAsia="Times New Roman" w:hAnsi="Consolas" w:cs="Times New Roman"/>
-                <w:color w:val="0000FF"/>
-                <w:sz w:val="21"/>
-                <w:szCs w:val="21"/>
-                <w:lang w:val="bg-BG" w:eastAsia="bg-BG"/>
-              </w:rPr>
-              <w:t>"submit"</w:t>
-            </w:r>
-            <w:r>
-              <w:rPr>
-                <w:rFonts w:ascii="Consolas" w:eastAsia="Times New Roman" w:hAnsi="Consolas" w:cs="Times New Roman"/>
-                <w:color w:val="000000"/>
-                <w:sz w:val="21"/>
-                <w:szCs w:val="21"/>
-                <w:lang w:val="bg-BG" w:eastAsia="bg-BG"/>
-              </w:rPr>
-              <w:t xml:space="preserve"> </w:t>
-            </w:r>
-            <w:r>
-              <w:rPr>
-                <w:rFonts w:ascii="Consolas" w:eastAsia="Times New Roman" w:hAnsi="Consolas" w:cs="Times New Roman"/>
-                <w:color w:val="FF0000"/>
-                <w:sz w:val="21"/>
-                <w:szCs w:val="21"/>
-                <w:lang w:val="bg-BG" w:eastAsia="bg-BG"/>
-              </w:rPr>
-              <w:t>class</w:t>
-            </w:r>
-            <w:r>
-              <w:rPr>
-                <w:rFonts w:ascii="Consolas" w:eastAsia="Times New Roman" w:hAnsi="Consolas" w:cs="Times New Roman"/>
-                <w:color w:val="000000"/>
-                <w:sz w:val="21"/>
-                <w:szCs w:val="21"/>
-                <w:lang w:val="bg-BG" w:eastAsia="bg-BG"/>
-              </w:rPr>
-              <w:t>=</w:t>
-            </w:r>
-            <w:r>
-              <w:rPr>
-                <w:rFonts w:ascii="Consolas" w:eastAsia="Times New Roman" w:hAnsi="Consolas" w:cs="Times New Roman"/>
-                <w:color w:val="0000FF"/>
-                <w:sz w:val="21"/>
-                <w:szCs w:val="21"/>
-                <w:lang w:val="bg-BG" w:eastAsia="bg-BG"/>
-              </w:rPr>
-              <w:t>"btn btn-success"</w:t>
-            </w:r>
-            <w:r>
-              <w:rPr>
-                <w:rFonts w:ascii="Consolas" w:eastAsia="Times New Roman" w:hAnsi="Consolas" w:cs="Times New Roman"/>
-                <w:color w:val="800000"/>
-                <w:sz w:val="21"/>
-                <w:szCs w:val="21"/>
-                <w:lang w:val="bg-BG" w:eastAsia="bg-BG"/>
-              </w:rPr>
-              <w:t>&gt;</w:t>
-            </w:r>
-            <w:r>
-              <w:rPr>
-                <w:rFonts w:ascii="Consolas" w:eastAsia="Times New Roman" w:hAnsi="Consolas" w:cs="Times New Roman"/>
-                <w:color w:val="000000"/>
-                <w:sz w:val="21"/>
-                <w:szCs w:val="21"/>
-                <w:lang w:val="bg-BG" w:eastAsia="bg-BG"/>
-              </w:rPr>
-              <w:t>Login</w:t>
-            </w:r>
-            <w:r>
-              <w:rPr>
-                <w:rFonts w:ascii="Consolas" w:eastAsia="Times New Roman" w:hAnsi="Consolas" w:cs="Times New Roman"/>
-                <w:color w:val="800000"/>
-                <w:sz w:val="21"/>
-                <w:szCs w:val="21"/>
-                <w:lang w:val="bg-BG" w:eastAsia="bg-BG"/>
-              </w:rPr>
-              <w:t>&lt;/button&gt;</w:t>
-            </w:r>
-          </w:p>
-          <w:p>
-            <w:pPr>
-              <w:shd w:val="clear" w:color="auto" w:fill="FFFFFF"/>
-              <w:spacing w:line="285" w:lineRule="atLeast"/>
-              <w:rPr>
-                <w:rFonts w:ascii="Consolas" w:eastAsia="Times New Roman" w:hAnsi="Consolas" w:cs="Times New Roman"/>
-                <w:color w:val="000000"/>
-                <w:sz w:val="21"/>
-                <w:szCs w:val="21"/>
-                <w:lang w:val="bg-BG" w:eastAsia="bg-BG"/>
-              </w:rPr>
-            </w:pPr>
-            <w:r>
-              <w:rPr>
-                <w:rFonts w:ascii="Consolas" w:eastAsia="Times New Roman" w:hAnsi="Consolas" w:cs="Times New Roman"/>
-                <w:color w:val="000000"/>
-                <w:sz w:val="21"/>
-                <w:szCs w:val="21"/>
-                <w:lang w:val="bg-BG" w:eastAsia="bg-BG"/>
-              </w:rPr>
-              <w:t xml:space="preserve">  </w:t>
-            </w:r>
-            <w:r>
-              <w:rPr>
-                <w:rFonts w:ascii="Consolas" w:eastAsia="Times New Roman" w:hAnsi="Consolas" w:cs="Times New Roman"/>
-                <w:color w:val="800000"/>
-                <w:sz w:val="21"/>
-                <w:szCs w:val="21"/>
-                <w:lang w:val="bg-BG" w:eastAsia="bg-BG"/>
-              </w:rPr>
-              <w:t>&lt;/form&gt;</w:t>
-            </w:r>
-          </w:p>
-          <w:p>
-            <w:pPr>
-              <w:shd w:val="clear" w:color="auto" w:fill="FFFFFF"/>
-              <w:spacing w:line="285" w:lineRule="atLeast"/>
-              <w:rPr>
-                <w:rFonts w:ascii="Consolas" w:eastAsia="Times New Roman" w:hAnsi="Consolas" w:cs="Times New Roman"/>
-                <w:color w:val="000000"/>
-                <w:sz w:val="21"/>
-                <w:szCs w:val="21"/>
-                <w:lang w:val="bg-BG" w:eastAsia="bg-BG"/>
-              </w:rPr>
-            </w:pPr>
-            <w:r>
-              <w:rPr>
-                <w:rFonts w:ascii="Consolas" w:eastAsia="Times New Roman" w:hAnsi="Consolas" w:cs="Times New Roman"/>
-                <w:color w:val="800000"/>
-                <w:sz w:val="21"/>
-                <w:szCs w:val="21"/>
-                <w:lang w:val="bg-BG" w:eastAsia="bg-BG"/>
-              </w:rPr>
-              <w:t>&lt;/div&gt;</w:t>
-            </w:r>
-          </w:p>
-        </w:tc>
-      </w:tr>
-    </w:tbl>
-    <w:p/>
-    <w:p>
-      <w:pPr>
-        <w:pStyle w:val="Heading2"/>
-      </w:pPr>
-      <w:r>
-        <w:t>Authentication with Kinvey</w:t>
+        <w:t xml:space="preserve">Create an </w:t>
+      </w:r>
+      <w:r>
+        <w:rPr>
+          <w:b/>
+        </w:rPr>
+        <w:t>authentication service</w:t>
+      </w:r>
+      <w:r>
+        <w:t xml:space="preserve"> inside the </w:t>
+      </w:r>
+      <w:r>
+        <w:rPr>
+          <w:b/>
+        </w:rPr>
+        <w:t>authentication folder</w:t>
+      </w:r>
+      <w:r>
+        <w:t xml:space="preserve"> (don’t forget to import the </w:t>
+      </w:r>
+      <w:proofErr w:type="spellStart"/>
+      <w:r>
+        <w:t>HttpClientModule</w:t>
+      </w:r>
+      <w:proofErr w:type="spellEnd"/>
+      <w:r>
+        <w:t xml:space="preserve"> and provide the service).</w:t>
       </w:r>
     </w:p>
     <w:p>
       <w:r>
-        <w:t xml:space="preserve">Register at </w:t>
-      </w:r>
-      <w:hyperlink r:id="rId9" w:history="1">
-        <w:r>
-          <w:rPr>
-            <w:rStyle w:val="Hyperlink"/>
-          </w:rPr>
-          <w:t>https://console.kinvey.com</w:t>
-        </w:r>
-      </w:hyperlink>
-      <w:r>
-        <w:t xml:space="preserve"> and create a new app.</w:t>
+        <w:t xml:space="preserve">We need a function which retrieves </w:t>
+      </w:r>
+      <w:r>
+        <w:rPr>
+          <w:b/>
+        </w:rPr>
+        <w:t>accurate http headers</w:t>
+      </w:r>
+      <w:r>
+        <w:t xml:space="preserve"> according to which part of the application we want to reach. </w:t>
       </w:r>
     </w:p>
     <w:p>
-      <w:pPr>
-        <w:pStyle w:val="Heading3"/>
-      </w:pPr>
-      <w:r>
-        <w:t>Problem 4.1 Create Authentication Service</w:t>
+      <w:r>
+        <w:t xml:space="preserve">If </w:t>
+      </w:r>
+      <w:r>
+        <w:t xml:space="preserve">the user is </w:t>
+      </w:r>
+      <w:r>
+        <w:t xml:space="preserve">logging in or registering we need </w:t>
+      </w:r>
+      <w:r>
+        <w:t xml:space="preserve">a </w:t>
+      </w:r>
+      <w:r>
+        <w:rPr>
+          <w:b/>
+        </w:rPr>
+        <w:t>Basic authentication</w:t>
+      </w:r>
+      <w:r>
+        <w:t xml:space="preserve">. </w:t>
       </w:r>
     </w:p>
     <w:p>
       <w:r>
-        <w:t>After you have created a new app we need an authentication ser</w:t>
-      </w:r>
-      <w:r>
-        <w:t>vice to register, login, logout.</w:t>
+        <w:t xml:space="preserve">If the user is logging out or retrieving data that needs authentication we use </w:t>
+      </w:r>
+      <w:proofErr w:type="spellStart"/>
+      <w:r>
+        <w:rPr>
+          <w:b/>
+        </w:rPr>
+        <w:t>Kinvey</w:t>
+      </w:r>
+      <w:proofErr w:type="spellEnd"/>
+      <w:r>
+        <w:rPr>
+          <w:b/>
+        </w:rPr>
+        <w:t xml:space="preserve"> authentication</w:t>
+      </w:r>
+      <w:r>
+        <w:t>.</w:t>
       </w:r>
     </w:p>
     <w:p>
-      <w:r>
-        <w:t xml:space="preserve">Create an </w:t>
-      </w:r>
-      <w:r>
-        <w:rPr>
-          <w:b/>
-        </w:rPr>
-        <w:t>authentication service</w:t>
-      </w:r>
-      <w:r>
-        <w:t xml:space="preserve"> inside the </w:t>
-      </w:r>
-      <w:r>
-        <w:rPr>
-          <w:b/>
-        </w:rPr>
-        <w:t>authentication folder</w:t>
-      </w:r>
-      <w:r>
-        <w:t xml:space="preserve"> (don’t forget to import the HttpClientModule and provide the service).</w:t>
-      </w:r>
-    </w:p>
-    <w:p>
-      <w:r>
-        <w:t xml:space="preserve">In order to authenticate in Kinvey we need </w:t>
-      </w:r>
-      <w:r>
-        <w:rPr>
-          <w:b/>
-        </w:rPr>
-        <w:t>App Key</w:t>
-      </w:r>
-      <w:r>
-        <w:t xml:space="preserve"> and </w:t>
-      </w:r>
-      <w:r>
-        <w:rPr>
-          <w:b/>
-        </w:rPr>
-        <w:t>App Secret</w:t>
-      </w:r>
-      <w:r>
-        <w:t>, which you can get from here:</w:t>
-      </w:r>
-    </w:p>
-    <w:p>
-      <w:r>
-        <w:lastRenderedPageBreak/>
+      <w:bookmarkStart w:id="0" w:name="_GoBack"/>
+      <w:r>
+        <w:rPr>
+          <w:highlight w:val="yellow"/>
+        </w:rPr>
         <w:pict>
           <v:shapetype id="_x0000_t75" coordsize="21600,21600" o:spt="75" o:preferrelative="t" path="m@4@5l@4@11@9@11@9@5xe" filled="f" stroked="f">
             <v:stroke joinstyle="miter"/>
@@ -1974,717 +767,127 @@
             <v:path o:extrusionok="f" gradientshapeok="t" o:connecttype="rect"/>
             <o:lock v:ext="edit" aspectratio="t"/>
           </v:shapetype>
-          <v:shape id="_x0000_i1025" type="#_x0000_t75" style="width:367.5pt;height:282.75pt">
-            <v:imagedata r:id="rId10" o:title="3UY07Ec"/>
+          <v:shape id="_x0000_i1025" type="#_x0000_t75" style="width:448.5pt;height:197.25pt">
+            <v:imagedata r:id="rId9" o:title="eE0M4W8"/>
           </v:shape>
         </w:pict>
       </w:r>
+      <w:bookmarkEnd w:id="0"/>
     </w:p>
     <w:p>
       <w:r>
-        <w:t xml:space="preserve">After that declare a couple of </w:t>
-      </w:r>
-      <w:r>
-        <w:rPr>
-          <w:b/>
-        </w:rPr>
-        <w:t>url constants</w:t>
-      </w:r>
-      <w:r>
-        <w:t xml:space="preserve"> in the service that we need in order to fetch data from the API.</w:t>
-      </w:r>
-      <w:r>
-        <w:t xml:space="preserve"> Don’t forget to add your app key and app secret.</w:t>
-      </w:r>
-    </w:p>
-    <w:tbl>
-      <w:tblPr>
-        <w:tblStyle w:val="TableGrid"/>
-        <w:tblW w:w="0" w:type="auto"/>
-        <w:tblInd w:w="-5" w:type="dxa"/>
-        <w:tblCellMar>
-          <w:top w:w="57" w:type="dxa"/>
-          <w:left w:w="85" w:type="dxa"/>
-          <w:bottom w:w="57" w:type="dxa"/>
-          <w:right w:w="85" w:type="dxa"/>
-        </w:tblCellMar>
-        <w:tblLook w:val="04A0" w:firstRow="1" w:lastRow="0" w:firstColumn="1" w:lastColumn="0" w:noHBand="0" w:noVBand="1"/>
-      </w:tblPr>
-      <w:tblGrid>
-        <w:gridCol w:w="9631"/>
-      </w:tblGrid>
-      <w:tr>
-        <w:trPr>
-          <w:trHeight w:val="1544"/>
-        </w:trPr>
-        <w:tc>
-          <w:tcPr>
-            <w:tcW w:w="9631" w:type="dxa"/>
-            <w:tcBorders>
-              <w:top w:val="single" w:sz="4" w:space="0" w:color="auto"/>
-              <w:left w:val="single" w:sz="4" w:space="0" w:color="auto"/>
-              <w:bottom w:val="single" w:sz="4" w:space="0" w:color="auto"/>
-              <w:right w:val="single" w:sz="4" w:space="0" w:color="auto"/>
-            </w:tcBorders>
-            <w:hideMark/>
-          </w:tcPr>
-          <w:p>
-            <w:pPr>
-              <w:shd w:val="clear" w:color="auto" w:fill="FFFFFF"/>
-              <w:spacing w:line="285" w:lineRule="atLeast"/>
-              <w:rPr>
-                <w:rFonts w:ascii="Consolas" w:eastAsia="Times New Roman" w:hAnsi="Consolas" w:cs="Times New Roman"/>
-                <w:color w:val="000000"/>
-                <w:sz w:val="21"/>
-                <w:szCs w:val="21"/>
-                <w:lang w:val="bg-BG" w:eastAsia="bg-BG"/>
-              </w:rPr>
-            </w:pPr>
-            <w:r>
-              <w:rPr>
-                <w:rFonts w:ascii="Consolas" w:eastAsia="Times New Roman" w:hAnsi="Consolas" w:cs="Times New Roman"/>
-                <w:color w:val="0000FF"/>
-                <w:sz w:val="21"/>
-                <w:szCs w:val="21"/>
-                <w:lang w:val="bg-BG" w:eastAsia="bg-BG"/>
-              </w:rPr>
-              <w:t>const</w:t>
-            </w:r>
-            <w:r>
-              <w:rPr>
-                <w:rFonts w:ascii="Consolas" w:eastAsia="Times New Roman" w:hAnsi="Consolas" w:cs="Times New Roman"/>
-                <w:color w:val="000000"/>
-                <w:sz w:val="21"/>
-                <w:szCs w:val="21"/>
-                <w:lang w:val="bg-BG" w:eastAsia="bg-BG"/>
-              </w:rPr>
-              <w:t xml:space="preserve"> </w:t>
-            </w:r>
-            <w:r>
-              <w:rPr>
-                <w:rFonts w:ascii="Consolas" w:eastAsia="Times New Roman" w:hAnsi="Consolas" w:cs="Times New Roman"/>
-                <w:color w:val="001080"/>
-                <w:sz w:val="21"/>
-                <w:szCs w:val="21"/>
-                <w:lang w:val="bg-BG" w:eastAsia="bg-BG"/>
-              </w:rPr>
-              <w:t>appKey</w:t>
-            </w:r>
-            <w:r>
-              <w:rPr>
-                <w:rFonts w:ascii="Consolas" w:eastAsia="Times New Roman" w:hAnsi="Consolas" w:cs="Times New Roman"/>
-                <w:color w:val="000000"/>
-                <w:sz w:val="21"/>
-                <w:szCs w:val="21"/>
-                <w:lang w:val="bg-BG" w:eastAsia="bg-BG"/>
-              </w:rPr>
-              <w:t xml:space="preserve"> = </w:t>
-            </w:r>
-            <w:r>
-              <w:rPr>
-                <w:rFonts w:ascii="Consolas" w:eastAsia="Times New Roman" w:hAnsi="Consolas" w:cs="Times New Roman"/>
-                <w:color w:val="A31515"/>
-                <w:sz w:val="21"/>
-                <w:szCs w:val="21"/>
-                <w:lang w:val="bg-BG" w:eastAsia="bg-BG"/>
-              </w:rPr>
-              <w:t>""</w:t>
-            </w:r>
-            <w:r>
-              <w:rPr>
-                <w:rFonts w:ascii="Consolas" w:eastAsia="Times New Roman" w:hAnsi="Consolas" w:cs="Times New Roman"/>
-                <w:color w:val="000000"/>
-                <w:sz w:val="21"/>
-                <w:szCs w:val="21"/>
-                <w:lang w:val="bg-BG" w:eastAsia="bg-BG"/>
-              </w:rPr>
-              <w:t xml:space="preserve"> </w:t>
-            </w:r>
-            <w:r>
-              <w:rPr>
-                <w:rFonts w:ascii="Consolas" w:eastAsia="Times New Roman" w:hAnsi="Consolas" w:cs="Times New Roman"/>
-                <w:color w:val="008000"/>
-                <w:sz w:val="21"/>
-                <w:szCs w:val="21"/>
-                <w:lang w:val="bg-BG" w:eastAsia="bg-BG"/>
-              </w:rPr>
-              <w:t>// APP KEY HERE;</w:t>
-            </w:r>
-          </w:p>
-          <w:p>
-            <w:pPr>
-              <w:shd w:val="clear" w:color="auto" w:fill="FFFFFF"/>
-              <w:spacing w:line="285" w:lineRule="atLeast"/>
-              <w:rPr>
-                <w:rFonts w:ascii="Consolas" w:eastAsia="Times New Roman" w:hAnsi="Consolas" w:cs="Times New Roman"/>
-                <w:color w:val="000000"/>
-                <w:sz w:val="21"/>
-                <w:szCs w:val="21"/>
-                <w:lang w:val="bg-BG" w:eastAsia="bg-BG"/>
-              </w:rPr>
-            </w:pPr>
-            <w:r>
-              <w:rPr>
-                <w:rFonts w:ascii="Consolas" w:eastAsia="Times New Roman" w:hAnsi="Consolas" w:cs="Times New Roman"/>
-                <w:color w:val="0000FF"/>
-                <w:sz w:val="21"/>
-                <w:szCs w:val="21"/>
-                <w:lang w:val="bg-BG" w:eastAsia="bg-BG"/>
-              </w:rPr>
-              <w:t>const</w:t>
-            </w:r>
-            <w:r>
-              <w:rPr>
-                <w:rFonts w:ascii="Consolas" w:eastAsia="Times New Roman" w:hAnsi="Consolas" w:cs="Times New Roman"/>
-                <w:color w:val="000000"/>
-                <w:sz w:val="21"/>
-                <w:szCs w:val="21"/>
-                <w:lang w:val="bg-BG" w:eastAsia="bg-BG"/>
-              </w:rPr>
-              <w:t xml:space="preserve"> </w:t>
-            </w:r>
-            <w:r>
-              <w:rPr>
-                <w:rFonts w:ascii="Consolas" w:eastAsia="Times New Roman" w:hAnsi="Consolas" w:cs="Times New Roman"/>
-                <w:color w:val="001080"/>
-                <w:sz w:val="21"/>
-                <w:szCs w:val="21"/>
-                <w:lang w:val="bg-BG" w:eastAsia="bg-BG"/>
-              </w:rPr>
-              <w:t>appSecret</w:t>
-            </w:r>
-            <w:r>
-              <w:rPr>
-                <w:rFonts w:ascii="Consolas" w:eastAsia="Times New Roman" w:hAnsi="Consolas" w:cs="Times New Roman"/>
-                <w:color w:val="000000"/>
-                <w:sz w:val="21"/>
-                <w:szCs w:val="21"/>
-                <w:lang w:val="bg-BG" w:eastAsia="bg-BG"/>
-              </w:rPr>
-              <w:t xml:space="preserve"> = </w:t>
-            </w:r>
-            <w:r>
-              <w:rPr>
-                <w:rFonts w:ascii="Consolas" w:eastAsia="Times New Roman" w:hAnsi="Consolas" w:cs="Times New Roman"/>
-                <w:color w:val="A31515"/>
-                <w:sz w:val="21"/>
-                <w:szCs w:val="21"/>
-                <w:lang w:val="bg-BG" w:eastAsia="bg-BG"/>
-              </w:rPr>
-              <w:t>""</w:t>
-            </w:r>
-            <w:r>
-              <w:rPr>
-                <w:rFonts w:ascii="Consolas" w:eastAsia="Times New Roman" w:hAnsi="Consolas" w:cs="Times New Roman"/>
-                <w:color w:val="000000"/>
-                <w:sz w:val="21"/>
-                <w:szCs w:val="21"/>
-                <w:lang w:val="bg-BG" w:eastAsia="bg-BG"/>
-              </w:rPr>
-              <w:t xml:space="preserve"> </w:t>
-            </w:r>
-            <w:r>
-              <w:rPr>
-                <w:rFonts w:ascii="Consolas" w:eastAsia="Times New Roman" w:hAnsi="Consolas" w:cs="Times New Roman"/>
-                <w:color w:val="008000"/>
-                <w:sz w:val="21"/>
-                <w:szCs w:val="21"/>
-                <w:lang w:val="bg-BG" w:eastAsia="bg-BG"/>
-              </w:rPr>
-              <w:t>// APP SECRET HERE;</w:t>
-            </w:r>
-          </w:p>
-          <w:p>
-            <w:pPr>
-              <w:shd w:val="clear" w:color="auto" w:fill="FFFFFF"/>
-              <w:spacing w:line="285" w:lineRule="atLeast"/>
-              <w:rPr>
-                <w:rFonts w:ascii="Consolas" w:eastAsia="Times New Roman" w:hAnsi="Consolas" w:cs="Times New Roman"/>
-                <w:color w:val="000000"/>
-                <w:sz w:val="21"/>
-                <w:szCs w:val="21"/>
-                <w:lang w:val="bg-BG" w:eastAsia="bg-BG"/>
-              </w:rPr>
-            </w:pPr>
-            <w:r>
-              <w:rPr>
-                <w:rFonts w:ascii="Consolas" w:eastAsia="Times New Roman" w:hAnsi="Consolas" w:cs="Times New Roman"/>
-                <w:color w:val="0000FF"/>
-                <w:sz w:val="21"/>
-                <w:szCs w:val="21"/>
-                <w:lang w:val="bg-BG" w:eastAsia="bg-BG"/>
-              </w:rPr>
-              <w:t>const</w:t>
-            </w:r>
-            <w:r>
-              <w:rPr>
-                <w:rFonts w:ascii="Consolas" w:eastAsia="Times New Roman" w:hAnsi="Consolas" w:cs="Times New Roman"/>
-                <w:color w:val="000000"/>
-                <w:sz w:val="21"/>
-                <w:szCs w:val="21"/>
-                <w:lang w:val="bg-BG" w:eastAsia="bg-BG"/>
-              </w:rPr>
-              <w:t xml:space="preserve"> </w:t>
-            </w:r>
-            <w:r>
-              <w:rPr>
-                <w:rFonts w:ascii="Consolas" w:eastAsia="Times New Roman" w:hAnsi="Consolas" w:cs="Times New Roman"/>
-                <w:color w:val="001080"/>
-                <w:sz w:val="21"/>
-                <w:szCs w:val="21"/>
-                <w:lang w:val="bg-BG" w:eastAsia="bg-BG"/>
-              </w:rPr>
-              <w:t>registerUrl</w:t>
-            </w:r>
-            <w:r>
-              <w:rPr>
-                <w:rFonts w:ascii="Consolas" w:eastAsia="Times New Roman" w:hAnsi="Consolas" w:cs="Times New Roman"/>
-                <w:color w:val="000000"/>
-                <w:sz w:val="21"/>
-                <w:szCs w:val="21"/>
-                <w:lang w:val="bg-BG" w:eastAsia="bg-BG"/>
-              </w:rPr>
-              <w:t xml:space="preserve"> = </w:t>
-            </w:r>
-            <w:r>
-              <w:rPr>
-                <w:rFonts w:ascii="Consolas" w:eastAsia="Times New Roman" w:hAnsi="Consolas" w:cs="Times New Roman"/>
-                <w:color w:val="A31515"/>
-                <w:sz w:val="21"/>
-                <w:szCs w:val="21"/>
-                <w:lang w:val="bg-BG" w:eastAsia="bg-BG"/>
-              </w:rPr>
-              <w:t>`https://baas.kinvey.com/user/</w:t>
-            </w:r>
-            <w:r>
-              <w:rPr>
-                <w:rFonts w:ascii="Consolas" w:eastAsia="Times New Roman" w:hAnsi="Consolas" w:cs="Times New Roman"/>
-                <w:color w:val="0000FF"/>
-                <w:sz w:val="21"/>
-                <w:szCs w:val="21"/>
-                <w:lang w:val="bg-BG" w:eastAsia="bg-BG"/>
-              </w:rPr>
-              <w:t>${</w:t>
-            </w:r>
-            <w:r>
-              <w:rPr>
-                <w:rFonts w:ascii="Consolas" w:eastAsia="Times New Roman" w:hAnsi="Consolas" w:cs="Times New Roman"/>
-                <w:color w:val="001080"/>
-                <w:sz w:val="21"/>
-                <w:szCs w:val="21"/>
-                <w:lang w:val="bg-BG" w:eastAsia="bg-BG"/>
-              </w:rPr>
-              <w:t>appKey</w:t>
-            </w:r>
-            <w:r>
-              <w:rPr>
-                <w:rFonts w:ascii="Consolas" w:eastAsia="Times New Roman" w:hAnsi="Consolas" w:cs="Times New Roman"/>
-                <w:color w:val="0000FF"/>
-                <w:sz w:val="21"/>
-                <w:szCs w:val="21"/>
-                <w:lang w:val="bg-BG" w:eastAsia="bg-BG"/>
-              </w:rPr>
-              <w:t>}</w:t>
-            </w:r>
-            <w:r>
-              <w:rPr>
-                <w:rFonts w:ascii="Consolas" w:eastAsia="Times New Roman" w:hAnsi="Consolas" w:cs="Times New Roman"/>
-                <w:color w:val="A31515"/>
-                <w:sz w:val="21"/>
-                <w:szCs w:val="21"/>
-                <w:lang w:val="bg-BG" w:eastAsia="bg-BG"/>
-              </w:rPr>
-              <w:t>`</w:t>
-            </w:r>
-            <w:r>
-              <w:rPr>
-                <w:rFonts w:ascii="Consolas" w:eastAsia="Times New Roman" w:hAnsi="Consolas" w:cs="Times New Roman"/>
-                <w:color w:val="000000"/>
-                <w:sz w:val="21"/>
-                <w:szCs w:val="21"/>
-                <w:lang w:val="bg-BG" w:eastAsia="bg-BG"/>
-              </w:rPr>
-              <w:t>;</w:t>
-            </w:r>
-          </w:p>
-          <w:p>
-            <w:pPr>
-              <w:shd w:val="clear" w:color="auto" w:fill="FFFFFF"/>
-              <w:spacing w:line="285" w:lineRule="atLeast"/>
-              <w:rPr>
-                <w:rFonts w:ascii="Consolas" w:eastAsia="Times New Roman" w:hAnsi="Consolas" w:cs="Times New Roman"/>
-                <w:color w:val="000000"/>
-                <w:sz w:val="21"/>
-                <w:szCs w:val="21"/>
-                <w:lang w:val="bg-BG" w:eastAsia="bg-BG"/>
-              </w:rPr>
-            </w:pPr>
-            <w:r>
-              <w:rPr>
-                <w:rFonts w:ascii="Consolas" w:eastAsia="Times New Roman" w:hAnsi="Consolas" w:cs="Times New Roman"/>
-                <w:color w:val="0000FF"/>
-                <w:sz w:val="21"/>
-                <w:szCs w:val="21"/>
-                <w:lang w:val="bg-BG" w:eastAsia="bg-BG"/>
-              </w:rPr>
-              <w:t>const</w:t>
-            </w:r>
-            <w:r>
-              <w:rPr>
-                <w:rFonts w:ascii="Consolas" w:eastAsia="Times New Roman" w:hAnsi="Consolas" w:cs="Times New Roman"/>
-                <w:color w:val="000000"/>
-                <w:sz w:val="21"/>
-                <w:szCs w:val="21"/>
-                <w:lang w:val="bg-BG" w:eastAsia="bg-BG"/>
-              </w:rPr>
-              <w:t xml:space="preserve"> </w:t>
-            </w:r>
-            <w:r>
-              <w:rPr>
-                <w:rFonts w:ascii="Consolas" w:eastAsia="Times New Roman" w:hAnsi="Consolas" w:cs="Times New Roman"/>
-                <w:color w:val="001080"/>
-                <w:sz w:val="21"/>
-                <w:szCs w:val="21"/>
-                <w:lang w:val="bg-BG" w:eastAsia="bg-BG"/>
-              </w:rPr>
-              <w:t>loginUrl</w:t>
-            </w:r>
-            <w:r>
-              <w:rPr>
-                <w:rFonts w:ascii="Consolas" w:eastAsia="Times New Roman" w:hAnsi="Consolas" w:cs="Times New Roman"/>
-                <w:color w:val="000000"/>
-                <w:sz w:val="21"/>
-                <w:szCs w:val="21"/>
-                <w:lang w:val="bg-BG" w:eastAsia="bg-BG"/>
-              </w:rPr>
-              <w:t xml:space="preserve"> = </w:t>
-            </w:r>
-            <w:r>
-              <w:rPr>
-                <w:rFonts w:ascii="Consolas" w:eastAsia="Times New Roman" w:hAnsi="Consolas" w:cs="Times New Roman"/>
-                <w:color w:val="A31515"/>
-                <w:sz w:val="21"/>
-                <w:szCs w:val="21"/>
-                <w:lang w:val="bg-BG" w:eastAsia="bg-BG"/>
-              </w:rPr>
-              <w:t>`https://baas.kinvey.com/user/</w:t>
-            </w:r>
-            <w:r>
-              <w:rPr>
-                <w:rFonts w:ascii="Consolas" w:eastAsia="Times New Roman" w:hAnsi="Consolas" w:cs="Times New Roman"/>
-                <w:color w:val="0000FF"/>
-                <w:sz w:val="21"/>
-                <w:szCs w:val="21"/>
-                <w:lang w:val="bg-BG" w:eastAsia="bg-BG"/>
-              </w:rPr>
-              <w:t>${</w:t>
-            </w:r>
-            <w:r>
-              <w:rPr>
-                <w:rFonts w:ascii="Consolas" w:eastAsia="Times New Roman" w:hAnsi="Consolas" w:cs="Times New Roman"/>
-                <w:color w:val="001080"/>
-                <w:sz w:val="21"/>
-                <w:szCs w:val="21"/>
-                <w:lang w:val="bg-BG" w:eastAsia="bg-BG"/>
-              </w:rPr>
-              <w:t>appKey</w:t>
-            </w:r>
-            <w:r>
-              <w:rPr>
-                <w:rFonts w:ascii="Consolas" w:eastAsia="Times New Roman" w:hAnsi="Consolas" w:cs="Times New Roman"/>
-                <w:color w:val="0000FF"/>
-                <w:sz w:val="21"/>
-                <w:szCs w:val="21"/>
-                <w:lang w:val="bg-BG" w:eastAsia="bg-BG"/>
-              </w:rPr>
-              <w:t>}</w:t>
-            </w:r>
-            <w:r>
-              <w:rPr>
-                <w:rFonts w:ascii="Consolas" w:eastAsia="Times New Roman" w:hAnsi="Consolas" w:cs="Times New Roman"/>
-                <w:color w:val="A31515"/>
-                <w:sz w:val="21"/>
-                <w:szCs w:val="21"/>
-                <w:lang w:val="bg-BG" w:eastAsia="bg-BG"/>
-              </w:rPr>
-              <w:t>/login`</w:t>
-            </w:r>
-            <w:r>
-              <w:rPr>
-                <w:rFonts w:ascii="Consolas" w:eastAsia="Times New Roman" w:hAnsi="Consolas" w:cs="Times New Roman"/>
-                <w:color w:val="000000"/>
-                <w:sz w:val="21"/>
-                <w:szCs w:val="21"/>
-                <w:lang w:val="bg-BG" w:eastAsia="bg-BG"/>
-              </w:rPr>
-              <w:t>;</w:t>
-            </w:r>
-          </w:p>
-          <w:p>
-            <w:pPr>
-              <w:shd w:val="clear" w:color="auto" w:fill="FFFFFF"/>
-              <w:spacing w:line="285" w:lineRule="atLeast"/>
-              <w:rPr>
-                <w:rFonts w:ascii="Consolas" w:eastAsia="Times New Roman" w:hAnsi="Consolas" w:cs="Times New Roman"/>
-                <w:color w:val="000000"/>
-                <w:sz w:val="21"/>
-                <w:szCs w:val="21"/>
-                <w:lang w:eastAsia="bg-BG"/>
-              </w:rPr>
-            </w:pPr>
-            <w:r>
-              <w:rPr>
-                <w:rFonts w:ascii="Consolas" w:eastAsia="Times New Roman" w:hAnsi="Consolas" w:cs="Times New Roman"/>
-                <w:color w:val="0000FF"/>
-                <w:sz w:val="21"/>
-                <w:szCs w:val="21"/>
-                <w:lang w:val="bg-BG" w:eastAsia="bg-BG"/>
-              </w:rPr>
-              <w:t>const</w:t>
-            </w:r>
-            <w:r>
-              <w:rPr>
-                <w:rFonts w:ascii="Consolas" w:eastAsia="Times New Roman" w:hAnsi="Consolas" w:cs="Times New Roman"/>
-                <w:color w:val="000000"/>
-                <w:sz w:val="21"/>
-                <w:szCs w:val="21"/>
-                <w:lang w:val="bg-BG" w:eastAsia="bg-BG"/>
-              </w:rPr>
-              <w:t xml:space="preserve"> </w:t>
-            </w:r>
-            <w:r>
-              <w:rPr>
-                <w:rFonts w:ascii="Consolas" w:eastAsia="Times New Roman" w:hAnsi="Consolas" w:cs="Times New Roman"/>
-                <w:color w:val="001080"/>
-                <w:sz w:val="21"/>
-                <w:szCs w:val="21"/>
-                <w:lang w:val="bg-BG" w:eastAsia="bg-BG"/>
-              </w:rPr>
-              <w:t>logoutUrl</w:t>
-            </w:r>
-            <w:r>
-              <w:rPr>
-                <w:rFonts w:ascii="Consolas" w:eastAsia="Times New Roman" w:hAnsi="Consolas" w:cs="Times New Roman"/>
-                <w:color w:val="000000"/>
-                <w:sz w:val="21"/>
-                <w:szCs w:val="21"/>
-                <w:lang w:val="bg-BG" w:eastAsia="bg-BG"/>
-              </w:rPr>
-              <w:t xml:space="preserve"> = </w:t>
-            </w:r>
-            <w:r>
-              <w:rPr>
-                <w:rFonts w:ascii="Consolas" w:eastAsia="Times New Roman" w:hAnsi="Consolas" w:cs="Times New Roman"/>
-                <w:color w:val="A31515"/>
-                <w:sz w:val="21"/>
-                <w:szCs w:val="21"/>
-                <w:lang w:val="bg-BG" w:eastAsia="bg-BG"/>
-              </w:rPr>
-              <w:t>`https://baas.kinvey.com/user/</w:t>
-            </w:r>
-            <w:r>
-              <w:rPr>
-                <w:rFonts w:ascii="Consolas" w:eastAsia="Times New Roman" w:hAnsi="Consolas" w:cs="Times New Roman"/>
-                <w:color w:val="0000FF"/>
-                <w:sz w:val="21"/>
-                <w:szCs w:val="21"/>
-                <w:lang w:val="bg-BG" w:eastAsia="bg-BG"/>
-              </w:rPr>
-              <w:t>${</w:t>
-            </w:r>
-            <w:r>
-              <w:rPr>
-                <w:rFonts w:ascii="Consolas" w:eastAsia="Times New Roman" w:hAnsi="Consolas" w:cs="Times New Roman"/>
-                <w:color w:val="001080"/>
-                <w:sz w:val="21"/>
-                <w:szCs w:val="21"/>
-                <w:lang w:val="bg-BG" w:eastAsia="bg-BG"/>
-              </w:rPr>
-              <w:t>appKey</w:t>
-            </w:r>
-            <w:r>
-              <w:rPr>
-                <w:rFonts w:ascii="Consolas" w:eastAsia="Times New Roman" w:hAnsi="Consolas" w:cs="Times New Roman"/>
-                <w:color w:val="0000FF"/>
-                <w:sz w:val="21"/>
-                <w:szCs w:val="21"/>
-                <w:lang w:val="bg-BG" w:eastAsia="bg-BG"/>
-              </w:rPr>
-              <w:t>}</w:t>
-            </w:r>
-            <w:r>
-              <w:rPr>
-                <w:rFonts w:ascii="Consolas" w:eastAsia="Times New Roman" w:hAnsi="Consolas" w:cs="Times New Roman"/>
-                <w:color w:val="A31515"/>
-                <w:sz w:val="21"/>
-                <w:szCs w:val="21"/>
-                <w:lang w:val="bg-BG" w:eastAsia="bg-BG"/>
-              </w:rPr>
-              <w:t>/_logout`</w:t>
-            </w:r>
-            <w:r>
-              <w:rPr>
-                <w:rFonts w:ascii="Consolas" w:eastAsia="Times New Roman" w:hAnsi="Consolas" w:cs="Times New Roman"/>
-                <w:color w:val="000000"/>
-                <w:sz w:val="21"/>
-                <w:szCs w:val="21"/>
-                <w:lang w:eastAsia="bg-BG"/>
-              </w:rPr>
-              <w:t>;</w:t>
-            </w:r>
-          </w:p>
-        </w:tc>
-      </w:tr>
-    </w:tbl>
-    <w:p/>
-    <w:p>
-      <w:r>
-        <w:t xml:space="preserve">We need a function which retrieves </w:t>
-      </w:r>
-      <w:r>
-        <w:rPr>
-          <w:b/>
-        </w:rPr>
-        <w:t>accurate http headers</w:t>
-      </w:r>
-      <w:r>
-        <w:t xml:space="preserve"> according to which part of the application we want to reach. If </w:t>
-      </w:r>
-      <w:r>
-        <w:t xml:space="preserve">the user is </w:t>
-      </w:r>
-      <w:r>
-        <w:t xml:space="preserve">logging in or registering we need </w:t>
-      </w:r>
-      <w:r>
-        <w:t xml:space="preserve">a </w:t>
-      </w:r>
-      <w:r>
-        <w:rPr>
-          <w:b/>
-        </w:rPr>
-        <w:t>Basic authentication</w:t>
-      </w:r>
-      <w:r>
-        <w:t xml:space="preserve">. If the user is logging out or retrieving data that needs authentication we use </w:t>
-      </w:r>
-      <w:r>
-        <w:rPr>
-          <w:b/>
-        </w:rPr>
-        <w:t>Kinvey authentication</w:t>
-      </w:r>
-      <w:r>
-        <w:t>.</w:t>
+        <w:t xml:space="preserve">Logging in requires a </w:t>
+      </w:r>
+      <w:r>
+        <w:rPr>
+          <w:b/>
+        </w:rPr>
+        <w:t>body</w:t>
+      </w:r>
+      <w:r>
+        <w:t xml:space="preserve">, </w:t>
+      </w:r>
+      <w:proofErr w:type="spellStart"/>
+      <w:proofErr w:type="gramStart"/>
+      <w:r>
+        <w:rPr>
+          <w:b/>
+        </w:rPr>
+        <w:t>url</w:t>
+      </w:r>
+      <w:proofErr w:type="spellEnd"/>
+      <w:proofErr w:type="gramEnd"/>
+      <w:r>
+        <w:t xml:space="preserve"> and </w:t>
+      </w:r>
+      <w:r>
+        <w:rPr>
+          <w:b/>
+        </w:rPr>
+        <w:t>http headers</w:t>
+      </w:r>
+      <w:r>
+        <w:t>. The function should look like this:</w:t>
       </w:r>
     </w:p>
     <w:p>
       <w:r>
         <w:pict>
-          <v:shape id="_x0000_i1026" type="#_x0000_t75" style="width:448.5pt;height:197.25pt">
-            <v:imagedata r:id="rId11" o:title="eE0M4W8"/>
+          <v:shape id="_x0000_i1026" type="#_x0000_t75" style="width:384pt;height:147pt">
+            <v:imagedata r:id="rId10" o:title="7Pzm1C0"/>
           </v:shape>
         </w:pict>
       </w:r>
     </w:p>
     <w:p>
       <w:r>
-        <w:t xml:space="preserve">Logging in requires a </w:t>
-      </w:r>
-      <w:r>
-        <w:rPr>
-          <w:b/>
-        </w:rPr>
-        <w:t>body</w:t>
-      </w:r>
-      <w:r>
-        <w:t xml:space="preserve">, </w:t>
-      </w:r>
+        <w:t xml:space="preserve">Registration is the </w:t>
+      </w:r>
+      <w:r>
+        <w:rPr>
+          <w:b/>
+        </w:rPr>
+        <w:t>same</w:t>
+      </w:r>
+      <w:r>
+        <w:t xml:space="preserve"> only this time we send the registration model and use the </w:t>
+      </w:r>
+      <w:r>
+        <w:rPr>
+          <w:b/>
+        </w:rPr>
+        <w:t xml:space="preserve">register </w:t>
+      </w:r>
+      <w:proofErr w:type="spellStart"/>
+      <w:proofErr w:type="gramStart"/>
       <w:r>
         <w:rPr>
           <w:b/>
         </w:rPr>
         <w:t>url</w:t>
       </w:r>
-      <w:r>
-        <w:t xml:space="preserve"> and </w:t>
-      </w:r>
-      <w:r>
-        <w:rPr>
-          <w:b/>
-        </w:rPr>
-        <w:t>http headers</w:t>
-      </w:r>
-      <w:r>
-        <w:t>. The function should look like this:</w:t>
+      <w:proofErr w:type="spellEnd"/>
+      <w:proofErr w:type="gramEnd"/>
+      <w:r>
+        <w:t>.</w:t>
       </w:r>
     </w:p>
     <w:p>
       <w:r>
-        <w:lastRenderedPageBreak/>
-        <w:pict>
-          <v:shape id="_x0000_i1027" type="#_x0000_t75" style="width:384pt;height:147pt">
-            <v:imagedata r:id="rId12" o:title="7Pzm1C0"/>
-          </v:shape>
-        </w:pict>
+        <w:t xml:space="preserve">Logging out requires that you send an </w:t>
+      </w:r>
+      <w:r>
+        <w:rPr>
+          <w:b/>
+        </w:rPr>
+        <w:t>empty body</w:t>
+      </w:r>
+      <w:r>
+        <w:t xml:space="preserve"> and use</w:t>
+      </w:r>
+      <w:r>
+        <w:t xml:space="preserve"> </w:t>
+      </w:r>
+      <w:proofErr w:type="spellStart"/>
+      <w:r>
+        <w:rPr>
+          <w:b/>
+        </w:rPr>
+        <w:t>Kinvey</w:t>
+      </w:r>
+      <w:proofErr w:type="spellEnd"/>
+      <w:r>
+        <w:t xml:space="preserve"> authentication.</w:t>
       </w:r>
     </w:p>
     <w:p>
       <w:r>
-        <w:t xml:space="preserve">Registration is the </w:t>
-      </w:r>
-      <w:r>
-        <w:rPr>
-          <w:b/>
-        </w:rPr>
-        <w:t>same</w:t>
-      </w:r>
-      <w:r>
-        <w:t xml:space="preserve"> only this time we send the registration model and use the </w:t>
-      </w:r>
-      <w:r>
-        <w:rPr>
-          <w:b/>
-        </w:rPr>
-        <w:t>register url</w:t>
-      </w:r>
-      <w:r>
-        <w:t>.</w:t>
-      </w:r>
-    </w:p>
-    <w:p>
-      <w:r>
-        <w:t xml:space="preserve">Logging out requires that you send an </w:t>
-      </w:r>
-      <w:r>
-        <w:rPr>
-          <w:b/>
-        </w:rPr>
-        <w:t>empty body</w:t>
-      </w:r>
-      <w:r>
-        <w:t xml:space="preserve"> and use</w:t>
-      </w:r>
-      <w:r>
-        <w:t xml:space="preserve"> </w:t>
-      </w:r>
-      <w:r>
-        <w:rPr>
-          <w:b/>
-        </w:rPr>
-        <w:t>Kinvey</w:t>
-      </w:r>
-      <w:r>
-        <w:t xml:space="preserve"> authentication.</w:t>
-      </w:r>
-    </w:p>
-    <w:p>
-      <w:r>
         <w:rPr>
           <w:b/>
           <w:noProof/>
           <w:lang w:val="bg-BG" w:eastAsia="bg-BG"/>
         </w:rPr>
+        <w:lastRenderedPageBreak/>
         <w:drawing>
           <wp:inline distT="0" distB="0" distL="0" distR="0">
             <wp:extent cx="4920846" cy="1692809"/>
@@ -2703,7 +906,7 @@
                     </pic:cNvPicPr>
                   </pic:nvPicPr>
                   <pic:blipFill>
-                    <a:blip r:embed="rId13">
+                    <a:blip r:embed="rId11">
                       <a:extLst>
                         <a:ext uri="{28A0092B-C50C-407E-A947-70E740481C1C}">
                           <a14:useLocalDpi xmlns:a14="http://schemas.microsoft.com/office/drawing/2010/main" val="0"/>
@@ -2746,8 +949,16 @@
         <w:rPr>
           <w:b/>
         </w:rPr>
-        <w:t>current authtoken</w:t>
-      </w:r>
+        <w:t xml:space="preserve">current </w:t>
+      </w:r>
+      <w:proofErr w:type="spellStart"/>
+      <w:r>
+        <w:rPr>
+          <w:b/>
+        </w:rPr>
+        <w:t>authtoken</w:t>
+      </w:r>
+      <w:proofErr w:type="spellEnd"/>
       <w:r>
         <w:t xml:space="preserve"> field. Best to make it </w:t>
       </w:r>
@@ -2809,14 +1020,22 @@
         <w:t>user is logged in</w:t>
       </w:r>
       <w:r>
-        <w:t>. It compares the current authtoken to the one in local storage.</w:t>
+        <w:t xml:space="preserve">. It compares the current </w:t>
+      </w:r>
+      <w:proofErr w:type="spellStart"/>
+      <w:r>
+        <w:t>authtoken</w:t>
+      </w:r>
+      <w:proofErr w:type="spellEnd"/>
+      <w:r>
+        <w:t xml:space="preserve"> to the one in local storage.</w:t>
       </w:r>
     </w:p>
     <w:p>
       <w:r>
         <w:pict>
-          <v:shape id="_x0000_i1028" type="#_x0000_t75" style="width:521.25pt;height:204pt">
-            <v:imagedata r:id="rId14" o:title="YV1TNuX"/>
+          <v:shape id="_x0000_i1027" type="#_x0000_t75" style="width:521.25pt;height:204pt">
+            <v:imagedata r:id="rId12" o:title="YV1TNuX"/>
           </v:shape>
         </w:pict>
       </w:r>
@@ -2875,20 +1094,27 @@
         <w:pStyle w:val="Heading3"/>
       </w:pPr>
       <w:r>
-        <w:lastRenderedPageBreak/>
         <w:t>Problem 4.3 Complete Login Component</w:t>
       </w:r>
     </w:p>
     <w:p>
       <w:r>
-        <w:t xml:space="preserve">Complete the submit function inside the login component. A successful login should </w:t>
-      </w:r>
-      <w:r>
-        <w:rPr>
-          <w:b/>
-        </w:rPr>
-        <w:t>save the authtoken</w:t>
-      </w:r>
+        <w:t xml:space="preserve">A successful login should </w:t>
+      </w:r>
+      <w:r>
+        <w:rPr>
+          <w:b/>
+        </w:rPr>
+        <w:t xml:space="preserve">save the </w:t>
+      </w:r>
+      <w:proofErr w:type="spellStart"/>
+      <w:r>
+        <w:rPr>
+          <w:b/>
+        </w:rPr>
+        <w:t>authtoken</w:t>
+      </w:r>
+      <w:proofErr w:type="spellEnd"/>
       <w:r>
         <w:t xml:space="preserve"> inside </w:t>
       </w:r>
@@ -2926,8 +1152,8 @@
     <w:p>
       <w:r>
         <w:pict>
-          <v:shape id="_x0000_i1029" type="#_x0000_t75" style="width:480pt;height:114.75pt">
-            <v:imagedata r:id="rId15" o:title="maOCkfp"/>
+          <v:shape id="_x0000_i1028" type="#_x0000_t75" style="width:480pt;height:114.75pt">
+            <v:imagedata r:id="rId13" o:title="maOCkfp"/>
           </v:shape>
         </w:pict>
       </w:r>
@@ -2937,46 +1163,7 @@
         <w:pStyle w:val="Heading3"/>
       </w:pPr>
       <w:r>
-        <w:t>Problem 4.4 Logout</w:t>
-      </w:r>
-    </w:p>
-    <w:p>
-      <w:r>
-        <w:t xml:space="preserve">Inside the </w:t>
-      </w:r>
-      <w:r>
-        <w:rPr>
-          <w:b/>
-        </w:rPr>
-        <w:t>navigation component</w:t>
-      </w:r>
-      <w:r>
-        <w:t xml:space="preserve"> create a click handler. Every time the user clicks logout we should </w:t>
-      </w:r>
-      <w:r>
-        <w:rPr>
-          <w:b/>
-        </w:rPr>
-        <w:t>call</w:t>
-      </w:r>
-      <w:r>
-        <w:t xml:space="preserve"> the logout function from the service and </w:t>
-      </w:r>
-      <w:r>
-        <w:rPr>
-          <w:b/>
-        </w:rPr>
-        <w:t>clear</w:t>
-      </w:r>
-      <w:r>
-        <w:t xml:space="preserve"> the local storage.</w:t>
-      </w:r>
-    </w:p>
-    <w:p>
-      <w:pPr>
-        <w:pStyle w:val="Heading3"/>
-      </w:pPr>
-      <w:r>
+        <w:lastRenderedPageBreak/>
         <w:t>Problem 4.</w:t>
       </w:r>
       <w:r>
@@ -3068,8 +1255,8 @@
       </w:r>
     </w:p>
     <w:sectPr>
-      <w:headerReference w:type="default" r:id="rId16"/>
-      <w:footerReference w:type="default" r:id="rId17"/>
+      <w:headerReference w:type="default" r:id="rId14"/>
+      <w:footerReference w:type="default" r:id="rId15"/>
       <w:pgSz w:w="11909" w:h="16834" w:code="9"/>
       <w:pgMar w:top="567" w:right="737" w:bottom="1077" w:left="737" w:header="567" w:footer="624" w:gutter="0"/>
       <w:cols w:space="720"/>
@@ -4019,7 +2206,7 @@
                                   </pic:cNvPicPr>
                                 </pic:nvPicPr>
                                 <pic:blipFill>
-                                  <a:blip r:embed="rId5">
+                                  <a:blip r:embed="rId24">
                                     <a:extLst>
                                       <a:ext uri="{28A0092B-C50C-407E-A947-70E740481C1C}">
                                         <a14:useLocalDpi xmlns:a14="http://schemas.microsoft.com/office/drawing/2010/main" val="0"/>
@@ -4077,7 +2264,7 @@
                           <wp:extent cx="201930" cy="201930"/>
                           <wp:effectExtent l="0" t="0" r="7620" b="7620"/>
                           <wp:docPr id="22" name="Picture 22">
-                            <a:hlinkClick xmlns:a="http://schemas.openxmlformats.org/drawingml/2006/main" r:id="rId6"/>
+                            <a:hlinkClick xmlns:a="http://schemas.openxmlformats.org/drawingml/2006/main" r:id="rId25"/>
                           </wp:docPr>
                           <wp:cNvGraphicFramePr>
                             <a:graphicFrameLocks xmlns:a="http://schemas.openxmlformats.org/drawingml/2006/main" noChangeAspect="1"/>
@@ -4087,14 +2274,14 @@
                               <pic:pic xmlns:pic="http://schemas.openxmlformats.org/drawingml/2006/picture">
                                 <pic:nvPicPr>
                                   <pic:cNvPr id="14" name="Picture 14">
-                                    <a:hlinkClick r:id="rId6"/>
+                                    <a:hlinkClick r:id="rId25"/>
                                   </pic:cNvPr>
                                   <pic:cNvPicPr>
                                     <a:picLocks noChangeAspect="1" noChangeArrowheads="1"/>
                                   </pic:cNvPicPr>
                                 </pic:nvPicPr>
                                 <pic:blipFill>
-                                  <a:blip r:embed="rId7">
+                                  <a:blip r:embed="rId26">
                                     <a:extLst>
                                       <a:ext uri="{28A0092B-C50C-407E-A947-70E740481C1C}">
                                         <a14:useLocalDpi xmlns:a14="http://schemas.microsoft.com/office/drawing/2010/main" val="0"/>
@@ -4144,7 +2331,7 @@
                           <wp:extent cx="201930" cy="201930"/>
                           <wp:effectExtent l="0" t="0" r="7620" b="7620"/>
                           <wp:docPr id="23" name="Picture 23" title="Software University @ Facebook">
-                            <a:hlinkClick xmlns:a="http://schemas.openxmlformats.org/drawingml/2006/main" r:id="rId8"/>
+                            <a:hlinkClick xmlns:a="http://schemas.openxmlformats.org/drawingml/2006/main" r:id="rId27"/>
                           </wp:docPr>
                           <wp:cNvGraphicFramePr/>
                           <a:graphic xmlns:a="http://schemas.openxmlformats.org/drawingml/2006/main">
@@ -4152,12 +2339,12 @@
                               <pic:pic xmlns:pic="http://schemas.openxmlformats.org/drawingml/2006/picture">
                                 <pic:nvPicPr>
                                   <pic:cNvPr id="18" name="Picture 18" title="Software University @ Facebook">
-                                    <a:hlinkClick r:id="rId8"/>
+                                    <a:hlinkClick r:id="rId27"/>
                                   </pic:cNvPr>
                                   <pic:cNvPicPr/>
                                 </pic:nvPicPr>
                                 <pic:blipFill>
-                                  <a:blip r:embed="rId9"/>
+                                  <a:blip r:embed="rId28"/>
                                   <a:stretch>
                                     <a:fillRect/>
                                   </a:stretch>
@@ -4196,7 +2383,7 @@
                           <wp:extent cx="201930" cy="201930"/>
                           <wp:effectExtent l="0" t="0" r="7620" b="7620"/>
                           <wp:docPr id="24" name="Picture 24" title="Software University @ Twitter">
-                            <a:hlinkClick xmlns:a="http://schemas.openxmlformats.org/drawingml/2006/main" r:id="rId10"/>
+                            <a:hlinkClick xmlns:a="http://schemas.openxmlformats.org/drawingml/2006/main" r:id="rId29"/>
                           </wp:docPr>
                           <wp:cNvGraphicFramePr/>
                           <a:graphic xmlns:a="http://schemas.openxmlformats.org/drawingml/2006/main">
@@ -4204,12 +2391,12 @@
                               <pic:pic xmlns:pic="http://schemas.openxmlformats.org/drawingml/2006/picture">
                                 <pic:nvPicPr>
                                   <pic:cNvPr id="15" name="Picture 15" title="Software University @ Twitter">
-                                    <a:hlinkClick r:id="rId10"/>
+                                    <a:hlinkClick r:id="rId29"/>
                                   </pic:cNvPr>
                                   <pic:cNvPicPr/>
                                 </pic:nvPicPr>
                                 <pic:blipFill>
-                                  <a:blip r:embed="rId11"/>
+                                  <a:blip r:embed="rId30"/>
                                   <a:stretch>
                                     <a:fillRect/>
                                   </a:stretch>
@@ -4248,7 +2435,7 @@
                           <wp:extent cx="201930" cy="201930"/>
                           <wp:effectExtent l="0" t="0" r="7620" b="7620"/>
                           <wp:docPr id="26" name="Picture 26" title="Software University @ YouTube">
-                            <a:hlinkClick xmlns:a="http://schemas.openxmlformats.org/drawingml/2006/main" r:id="rId12"/>
+                            <a:hlinkClick xmlns:a="http://schemas.openxmlformats.org/drawingml/2006/main" r:id="rId31"/>
                           </wp:docPr>
                           <wp:cNvGraphicFramePr/>
                           <a:graphic xmlns:a="http://schemas.openxmlformats.org/drawingml/2006/main">
@@ -4256,12 +2443,12 @@
                               <pic:pic xmlns:pic="http://schemas.openxmlformats.org/drawingml/2006/picture">
                                 <pic:nvPicPr>
                                   <pic:cNvPr id="13" name="Picture 13" title="Software University @ YouTube">
-                                    <a:hlinkClick r:id="rId12"/>
+                                    <a:hlinkClick r:id="rId31"/>
                                   </pic:cNvPr>
                                   <pic:cNvPicPr/>
                                 </pic:nvPicPr>
                                 <pic:blipFill>
-                                  <a:blip r:embed="rId13"/>
+                                  <a:blip r:embed="rId32"/>
                                   <a:stretch>
                                     <a:fillRect/>
                                   </a:stretch>
@@ -4300,7 +2487,7 @@
                           <wp:extent cx="201930" cy="201930"/>
                           <wp:effectExtent l="0" t="0" r="7620" b="7620"/>
                           <wp:docPr id="27" name="Picture 27">
-                            <a:hlinkClick xmlns:a="http://schemas.openxmlformats.org/drawingml/2006/main" r:id="rId14"/>
+                            <a:hlinkClick xmlns:a="http://schemas.openxmlformats.org/drawingml/2006/main" r:id="rId33"/>
                           </wp:docPr>
                           <wp:cNvGraphicFramePr>
                             <a:graphicFrameLocks xmlns:a="http://schemas.openxmlformats.org/drawingml/2006/main" noChangeAspect="1"/>
@@ -4310,14 +2497,14 @@
                               <pic:pic xmlns:pic="http://schemas.openxmlformats.org/drawingml/2006/picture">
                                 <pic:nvPicPr>
                                   <pic:cNvPr id="0" name="Picture 12">
-                                    <a:hlinkClick r:id="rId14"/>
+                                    <a:hlinkClick r:id="rId33"/>
                                   </pic:cNvPr>
                                   <pic:cNvPicPr>
                                     <a:picLocks noChangeAspect="1" noChangeArrowheads="1"/>
                                   </pic:cNvPicPr>
                                 </pic:nvPicPr>
                                 <pic:blipFill>
-                                  <a:blip r:embed="rId15">
+                                  <a:blip r:embed="rId34">
                                     <a:extLst>
                                       <a:ext uri="{28A0092B-C50C-407E-A947-70E740481C1C}">
                                         <a14:useLocalDpi xmlns:a14="http://schemas.microsoft.com/office/drawing/2010/main" val="0"/>
@@ -4367,7 +2554,7 @@
                           <wp:extent cx="198120" cy="198120"/>
                           <wp:effectExtent l="0" t="0" r="0" b="0"/>
                           <wp:docPr id="28" name="Picture 28">
-                            <a:hlinkClick xmlns:a="http://schemas.openxmlformats.org/drawingml/2006/main" r:id="rId16"/>
+                            <a:hlinkClick xmlns:a="http://schemas.openxmlformats.org/drawingml/2006/main" r:id="rId35"/>
                           </wp:docPr>
                           <wp:cNvGraphicFramePr>
                             <a:graphicFrameLocks xmlns:a="http://schemas.openxmlformats.org/drawingml/2006/main" noChangeAspect="1"/>
@@ -4377,14 +2564,14 @@
                               <pic:pic xmlns:pic="http://schemas.openxmlformats.org/drawingml/2006/picture">
                                 <pic:nvPicPr>
                                   <pic:cNvPr id="10" name="Picture 10">
-                                    <a:hlinkClick r:id="rId16"/>
+                                    <a:hlinkClick r:id="rId35"/>
                                   </pic:cNvPr>
                                   <pic:cNvPicPr>
                                     <a:picLocks noChangeAspect="1" noChangeArrowheads="1"/>
                                   </pic:cNvPicPr>
                                 </pic:nvPicPr>
                                 <pic:blipFill>
-                                  <a:blip r:embed="rId17">
+                                  <a:blip r:embed="rId36">
                                     <a:extLst>
                                       <a:ext uri="{28A0092B-C50C-407E-A947-70E740481C1C}">
                                         <a14:useLocalDpi xmlns:a14="http://schemas.microsoft.com/office/drawing/2010/main" val="0"/>
@@ -4434,7 +2621,7 @@
                           <wp:extent cx="201930" cy="201930"/>
                           <wp:effectExtent l="0" t="0" r="7620" b="7620"/>
                           <wp:docPr id="29" name="Picture 29">
-                            <a:hlinkClick xmlns:a="http://schemas.openxmlformats.org/drawingml/2006/main" r:id="rId18"/>
+                            <a:hlinkClick xmlns:a="http://schemas.openxmlformats.org/drawingml/2006/main" r:id="rId37"/>
                           </wp:docPr>
                           <wp:cNvGraphicFramePr>
                             <a:graphicFrameLocks xmlns:a="http://schemas.openxmlformats.org/drawingml/2006/main" noChangeAspect="1"/>
@@ -4444,14 +2631,14 @@
                               <pic:pic xmlns:pic="http://schemas.openxmlformats.org/drawingml/2006/picture">
                                 <pic:nvPicPr>
                                   <pic:cNvPr id="0" name="Picture 9">
-                                    <a:hlinkClick r:id="rId18"/>
+                                    <a:hlinkClick r:id="rId37"/>
                                   </pic:cNvPr>
                                   <pic:cNvPicPr>
                                     <a:picLocks noChangeAspect="1" noChangeArrowheads="1"/>
                                   </pic:cNvPicPr>
                                 </pic:nvPicPr>
                                 <pic:blipFill>
-                                  <a:blip r:embed="rId19">
+                                  <a:blip r:embed="rId38">
                                     <a:extLst>
                                       <a:ext uri="{28A0092B-C50C-407E-A947-70E740481C1C}">
                                         <a14:useLocalDpi xmlns:a14="http://schemas.microsoft.com/office/drawing/2010/main" val="0"/>
@@ -4501,7 +2688,7 @@
                           <wp:extent cx="201930" cy="201930"/>
                           <wp:effectExtent l="0" t="0" r="7620" b="7620"/>
                           <wp:docPr id="30" name="Picture 30" title="Software University: Email Us">
-                            <a:hlinkClick xmlns:a="http://schemas.openxmlformats.org/drawingml/2006/main" r:id="rId20"/>
+                            <a:hlinkClick xmlns:a="http://schemas.openxmlformats.org/drawingml/2006/main" r:id="rId39"/>
                           </wp:docPr>
                           <wp:cNvGraphicFramePr/>
                           <a:graphic xmlns:a="http://schemas.openxmlformats.org/drawingml/2006/main">
@@ -4509,12 +2696,12 @@
                               <pic:pic xmlns:pic="http://schemas.openxmlformats.org/drawingml/2006/picture">
                                 <pic:nvPicPr>
                                   <pic:cNvPr id="8" name="Picture 8" title="Software University: Email Us">
-                                    <a:hlinkClick r:id="rId20"/>
+                                    <a:hlinkClick r:id="rId39"/>
                                   </pic:cNvPr>
                                   <pic:cNvPicPr/>
                                 </pic:nvPicPr>
                                 <pic:blipFill>
-                                  <a:blip r:embed="rId21"/>
+                                  <a:blip r:embed="rId40"/>
                                   <a:stretch>
                                     <a:fillRect/>
                                   </a:stretch>
@@ -4751,7 +2938,7 @@
                               <w:sz w:val="18"/>
                               <w:szCs w:val="18"/>
                             </w:rPr>
-                            <w:t>2</w:t>
+                            <w:t>4</w:t>
                           </w:r>
                           <w:r>
                             <w:rPr>
@@ -4794,7 +2981,7 @@
                               <w:sz w:val="18"/>
                               <w:szCs w:val="18"/>
                             </w:rPr>
-                            <w:t>5</w:t>
+                            <w:t>4</w:t>
                           </w:r>
                           <w:r>
                             <w:rPr>
@@ -4826,7 +3013,11 @@
         </mc:Choice>
         <mc:Fallback>
           <w:pict>
-            <v:shape w14:anchorId="268877B8" id="Text Box 4" o:spid="_x0000_s1028" type="#_x0000_t202" style="position:absolute;margin-left:444.65pt;margin-top:26.95pt;width:70.9pt;height:15.9pt;z-index:251663360;visibility:visible;mso-wrap-style:square;mso-width-percent:0;mso-height-percent:0;mso-wrap-distance-left:9pt;mso-wrap-distance-top:0;mso-wrap-distance-right:9pt;mso-wrap-distance-bottom:0;mso-position-horizontal:absolute;mso-position-horizontal-relative:text;mso-position-vertical:absolute;mso-position-vertical-relative:text;mso-width-percent:0;mso-height-percent:0;mso-width-relative:page;mso-height-relative:page;v-text-anchor:middle" o:gfxdata="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" filled="f" stroked="f" strokeweight=".5pt">
+            <v:shapetype w14:anchorId="268877B8" id="_x0000_t202" coordsize="21600,21600" o:spt="202" path="m,l,21600r21600,l21600,xe">
+              <v:stroke joinstyle="miter"/>
+              <v:path gradientshapeok="t" o:connecttype="rect"/>
+            </v:shapetype>
+            <v:shape id="Text Box 4" o:spid="_x0000_s1028" type="#_x0000_t202" style="position:absolute;margin-left:444.65pt;margin-top:26.95pt;width:70.9pt;height:15.9pt;z-index:251663360;visibility:visible;mso-wrap-style:square;mso-width-percent:0;mso-height-percent:0;mso-wrap-distance-left:9pt;mso-wrap-distance-top:0;mso-wrap-distance-right:9pt;mso-wrap-distance-bottom:0;mso-position-horizontal:absolute;mso-position-horizontal-relative:text;mso-position-vertical:absolute;mso-position-vertical-relative:text;mso-width-percent:0;mso-height-percent:0;mso-width-relative:page;mso-height-relative:page;v-text-anchor:middle" o:gfxdata="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" filled="f" stroked="f" strokeweight=".5pt">
               <v:textbox inset="0,0,0,0">
                 <w:txbxContent>
                   <w:p>
@@ -4872,7 +3063,7 @@
                         <w:sz w:val="18"/>
                         <w:szCs w:val="18"/>
                       </w:rPr>
-                      <w:t>2</w:t>
+                      <w:t>4</w:t>
                     </w:r>
                     <w:r>
                       <w:rPr>
@@ -4915,7 +3106,7 @@
                         <w:sz w:val="18"/>
                         <w:szCs w:val="18"/>
                       </w:rPr>
-                      <w:t>5</w:t>
+                      <w:t>4</w:t>
                     </w:r>
                     <w:r>
                       <w:rPr>
@@ -8281,7 +6472,7 @@
 </file>
 
 <file path=customXml/itemProps1.xml><?xml version="1.0" encoding="utf-8"?>
-<ds:datastoreItem xmlns:ds="http://schemas.openxmlformats.org/officeDocument/2006/customXml" ds:itemID="{5C6D975D-82FD-46B4-A961-33A4C905A3ED}">
+<ds:datastoreItem xmlns:ds="http://schemas.openxmlformats.org/officeDocument/2006/customXml" ds:itemID="{2705502D-1CC8-4953-AFDB-653BFF79C159}">
   <ds:schemaRefs>
     <ds:schemaRef ds:uri="http://schemas.openxmlformats.org/officeDocument/2006/bibliography"/>
   </ds:schemaRefs>

</xml_diff>